<commit_message>
Cap nhat ngay 01/05
</commit_message>
<xml_diff>
--- a/B1809413_NienLuanCoSo_CNTT.docx
+++ b/B1809413_NienLuanCoSo_CNTT.docx
@@ -1533,7 +1533,7 @@
           <w:lang w:val="nl-NL"/>
         </w:rPr>
       </w:pPr>
-      <w:bookmarkStart w:id="0" w:name="_Toc65686388"/>
+      <w:bookmarkStart w:id="0" w:name="_Toc70101392"/>
       <w:r>
         <w:rPr>
           <w:sz w:val="32"/>
@@ -1555,8 +1555,6 @@
     <w:p>
       <w:pPr>
         <w:suppressAutoHyphens w:val="0"/>
-        <w:ind w:left="9639" w:hanging="9639"/>
-        <w:jc w:val="center"/>
         <w:rPr>
           <w:b/>
           <w:iCs/>
@@ -1585,7 +1583,7 @@
           <w:szCs w:val="28"/>
         </w:rPr>
       </w:pPr>
-      <w:bookmarkStart w:id="1" w:name="_Toc65686389"/>
+      <w:bookmarkStart w:id="1" w:name="_Toc70101393"/>
       <w:r>
         <w:rPr>
           <w:sz w:val="30"/>
@@ -1642,7 +1640,11 @@
               <w:tab w:val="right" w:leader="dot" w:pos="8777"/>
             </w:tabs>
             <w:rPr>
+              <w:rFonts w:asciiTheme="minorHAnsi" w:eastAsiaTheme="minorEastAsia" w:hAnsiTheme="minorHAnsi" w:cstheme="minorBidi"/>
               <w:noProof/>
+              <w:sz w:val="22"/>
+              <w:szCs w:val="22"/>
+              <w:lang w:eastAsia="en-US"/>
             </w:rPr>
           </w:pPr>
           <w:r>
@@ -1654,7 +1656,7 @@
           <w:r>
             <w:fldChar w:fldCharType="separate"/>
           </w:r>
-          <w:hyperlink w:anchor="_Toc65686388" w:history="1">
+          <w:hyperlink w:anchor="_Toc70101392" w:history="1">
             <w:r>
               <w:rPr>
                 <w:rStyle w:val="Hyperlink"/>
@@ -1690,7 +1692,7 @@
                 <w:noProof/>
                 <w:webHidden/>
               </w:rPr>
-              <w:instrText xml:space="preserve"> PAGEREF _Toc65686388 \h </w:instrText>
+              <w:instrText xml:space="preserve"> PAGEREF _Toc70101392 \h </w:instrText>
             </w:r>
             <w:r>
               <w:rPr>
@@ -1728,10 +1730,14 @@
               <w:tab w:val="right" w:leader="dot" w:pos="8777"/>
             </w:tabs>
             <w:rPr>
+              <w:rFonts w:asciiTheme="minorHAnsi" w:eastAsiaTheme="minorEastAsia" w:hAnsiTheme="minorHAnsi" w:cstheme="minorBidi"/>
               <w:noProof/>
+              <w:sz w:val="22"/>
+              <w:szCs w:val="22"/>
+              <w:lang w:eastAsia="en-US"/>
             </w:rPr>
           </w:pPr>
-          <w:hyperlink w:anchor="_Toc65686389" w:history="1">
+          <w:hyperlink w:anchor="_Toc70101393" w:history="1">
             <w:r>
               <w:rPr>
                 <w:rStyle w:val="Hyperlink"/>
@@ -1766,7 +1772,7 @@
                 <w:noProof/>
                 <w:webHidden/>
               </w:rPr>
-              <w:instrText xml:space="preserve"> PAGEREF _Toc65686389 \h </w:instrText>
+              <w:instrText xml:space="preserve"> PAGEREF _Toc70101393 \h </w:instrText>
             </w:r>
             <w:r>
               <w:rPr>
@@ -1804,10 +1810,14 @@
               <w:tab w:val="right" w:leader="dot" w:pos="8777"/>
             </w:tabs>
             <w:rPr>
+              <w:rFonts w:asciiTheme="minorHAnsi" w:eastAsiaTheme="minorEastAsia" w:hAnsiTheme="minorHAnsi" w:cstheme="minorBidi"/>
               <w:noProof/>
+              <w:sz w:val="22"/>
+              <w:szCs w:val="22"/>
+              <w:lang w:eastAsia="en-US"/>
             </w:rPr>
           </w:pPr>
-          <w:hyperlink w:anchor="_Toc65686390" w:history="1">
+          <w:hyperlink w:anchor="_Toc70101394" w:history="1">
             <w:r>
               <w:rPr>
                 <w:rStyle w:val="Hyperlink"/>
@@ -1842,7 +1852,7 @@
                 <w:noProof/>
                 <w:webHidden/>
               </w:rPr>
-              <w:instrText xml:space="preserve"> PAGEREF _Toc65686390 \h </w:instrText>
+              <w:instrText xml:space="preserve"> PAGEREF _Toc70101394 \h </w:instrText>
             </w:r>
             <w:r>
               <w:rPr>
@@ -1880,10 +1890,14 @@
               <w:tab w:val="right" w:leader="dot" w:pos="8777"/>
             </w:tabs>
             <w:rPr>
+              <w:rFonts w:asciiTheme="minorHAnsi" w:eastAsiaTheme="minorEastAsia" w:hAnsiTheme="minorHAnsi" w:cstheme="minorBidi"/>
               <w:noProof/>
+              <w:sz w:val="22"/>
+              <w:szCs w:val="22"/>
+              <w:lang w:eastAsia="en-US"/>
             </w:rPr>
           </w:pPr>
-          <w:hyperlink w:anchor="_Toc65686391" w:history="1">
+          <w:hyperlink w:anchor="_Toc70101395" w:history="1">
             <w:r>
               <w:rPr>
                 <w:rStyle w:val="Hyperlink"/>
@@ -1918,7 +1932,7 @@
                 <w:noProof/>
                 <w:webHidden/>
               </w:rPr>
-              <w:instrText xml:space="preserve"> PAGEREF _Toc65686391 \h </w:instrText>
+              <w:instrText xml:space="preserve"> PAGEREF _Toc70101395 \h </w:instrText>
             </w:r>
             <w:r>
               <w:rPr>
@@ -1956,10 +1970,14 @@
               <w:tab w:val="right" w:leader="dot" w:pos="8777"/>
             </w:tabs>
             <w:rPr>
+              <w:rFonts w:asciiTheme="minorHAnsi" w:eastAsiaTheme="minorEastAsia" w:hAnsiTheme="minorHAnsi" w:cstheme="minorBidi"/>
               <w:noProof/>
+              <w:sz w:val="22"/>
+              <w:szCs w:val="22"/>
+              <w:lang w:eastAsia="en-US"/>
             </w:rPr>
           </w:pPr>
-          <w:hyperlink w:anchor="_Toc65686392" w:history="1">
+          <w:hyperlink w:anchor="_Toc70101396" w:history="1">
             <w:r>
               <w:rPr>
                 <w:rStyle w:val="Hyperlink"/>
@@ -1986,7 +2004,7 @@
                 <w:noProof/>
                 <w:webHidden/>
               </w:rPr>
-              <w:instrText xml:space="preserve"> PAGEREF _Toc65686392 \h </w:instrText>
+              <w:instrText xml:space="preserve"> PAGEREF _Toc70101396 \h </w:instrText>
             </w:r>
             <w:r>
               <w:rPr>
@@ -2024,10 +2042,14 @@
               <w:tab w:val="right" w:leader="dot" w:pos="8777"/>
             </w:tabs>
             <w:rPr>
+              <w:rFonts w:asciiTheme="minorHAnsi" w:eastAsiaTheme="minorEastAsia" w:hAnsiTheme="minorHAnsi" w:cstheme="minorBidi"/>
               <w:noProof/>
+              <w:sz w:val="22"/>
+              <w:szCs w:val="22"/>
+              <w:lang w:eastAsia="en-US"/>
             </w:rPr>
           </w:pPr>
-          <w:hyperlink w:anchor="_Toc65686393" w:history="1">
+          <w:hyperlink w:anchor="_Toc70101397" w:history="1">
             <w:r>
               <w:rPr>
                 <w:rStyle w:val="Hyperlink"/>
@@ -2062,7 +2084,7 @@
                 <w:noProof/>
                 <w:webHidden/>
               </w:rPr>
-              <w:instrText xml:space="preserve"> PAGEREF _Toc65686393 \h </w:instrText>
+              <w:instrText xml:space="preserve"> PAGEREF _Toc70101397 \h </w:instrText>
             </w:r>
             <w:r>
               <w:rPr>
@@ -2100,10 +2122,14 @@
               <w:tab w:val="right" w:leader="dot" w:pos="8777"/>
             </w:tabs>
             <w:rPr>
+              <w:rFonts w:asciiTheme="minorHAnsi" w:eastAsiaTheme="minorEastAsia" w:hAnsiTheme="minorHAnsi" w:cstheme="minorBidi"/>
               <w:noProof/>
+              <w:sz w:val="22"/>
+              <w:szCs w:val="22"/>
+              <w:lang w:eastAsia="en-US"/>
             </w:rPr>
           </w:pPr>
-          <w:hyperlink w:anchor="_Toc65686394" w:history="1">
+          <w:hyperlink w:anchor="_Toc70101398" w:history="1">
             <w:r>
               <w:rPr>
                 <w:rStyle w:val="Hyperlink"/>
@@ -2138,7 +2164,7 @@
                 <w:noProof/>
                 <w:webHidden/>
               </w:rPr>
-              <w:instrText xml:space="preserve"> PAGEREF _Toc65686394 \h </w:instrText>
+              <w:instrText xml:space="preserve"> PAGEREF _Toc70101398 \h </w:instrText>
             </w:r>
             <w:r>
               <w:rPr>
@@ -2176,10 +2202,14 @@
               <w:tab w:val="right" w:leader="dot" w:pos="8777"/>
             </w:tabs>
             <w:rPr>
+              <w:rFonts w:asciiTheme="minorHAnsi" w:eastAsiaTheme="minorEastAsia" w:hAnsiTheme="minorHAnsi" w:cstheme="minorBidi"/>
               <w:noProof/>
+              <w:sz w:val="22"/>
+              <w:szCs w:val="22"/>
+              <w:lang w:eastAsia="en-US"/>
             </w:rPr>
           </w:pPr>
-          <w:hyperlink w:anchor="_Toc65686395" w:history="1">
+          <w:hyperlink w:anchor="_Toc70101399" w:history="1">
             <w:r>
               <w:rPr>
                 <w:rStyle w:val="Hyperlink"/>
@@ -2193,14 +2223,7 @@
                 <w:rStyle w:val="Hyperlink"/>
                 <w:noProof/>
               </w:rPr>
-              <w:t xml:space="preserve">Đối tượng và phạm vi </w:t>
-            </w:r>
-            <w:r>
-              <w:rPr>
-                <w:rStyle w:val="Hyperlink"/>
-                <w:noProof/>
-              </w:rPr>
-              <w:t>thực hiện</w:t>
+              <w:t>Đối tượng và phạm vi nghiên cứu</w:t>
             </w:r>
             <w:r>
               <w:rPr>
@@ -2221,7 +2244,7 @@
                 <w:noProof/>
                 <w:webHidden/>
               </w:rPr>
-              <w:instrText xml:space="preserve"> PAGEREF _Toc65686395 \h </w:instrText>
+              <w:instrText xml:space="preserve"> PAGEREF _Toc70101399 \h </w:instrText>
             </w:r>
             <w:r>
               <w:rPr>
@@ -2259,10 +2282,14 @@
               <w:tab w:val="right" w:leader="dot" w:pos="8777"/>
             </w:tabs>
             <w:rPr>
+              <w:rFonts w:asciiTheme="minorHAnsi" w:eastAsiaTheme="minorEastAsia" w:hAnsiTheme="minorHAnsi" w:cstheme="minorBidi"/>
               <w:noProof/>
+              <w:sz w:val="22"/>
+              <w:szCs w:val="22"/>
+              <w:lang w:eastAsia="en-US"/>
             </w:rPr>
           </w:pPr>
-          <w:hyperlink w:anchor="_Toc65686396" w:history="1">
+          <w:hyperlink w:anchor="_Toc70101400" w:history="1">
             <w:r>
               <w:rPr>
                 <w:rStyle w:val="Hyperlink"/>
@@ -2297,7 +2324,7 @@
                 <w:noProof/>
                 <w:webHidden/>
               </w:rPr>
-              <w:instrText xml:space="preserve"> PAGEREF _Toc65686396 \h </w:instrText>
+              <w:instrText xml:space="preserve"> PAGEREF _Toc70101400 \h </w:instrText>
             </w:r>
             <w:r>
               <w:rPr>
@@ -2335,10 +2362,14 @@
               <w:tab w:val="right" w:leader="dot" w:pos="8777"/>
             </w:tabs>
             <w:rPr>
+              <w:rFonts w:asciiTheme="minorHAnsi" w:eastAsiaTheme="minorEastAsia" w:hAnsiTheme="minorHAnsi" w:cstheme="minorBidi"/>
               <w:noProof/>
+              <w:sz w:val="22"/>
+              <w:szCs w:val="22"/>
+              <w:lang w:eastAsia="en-US"/>
             </w:rPr>
           </w:pPr>
-          <w:hyperlink w:anchor="_Toc65686397" w:history="1">
+          <w:hyperlink w:anchor="_Toc70101401" w:history="1">
             <w:r>
               <w:rPr>
                 <w:rStyle w:val="Hyperlink"/>
@@ -2373,7 +2404,7 @@
                 <w:noProof/>
                 <w:webHidden/>
               </w:rPr>
-              <w:instrText xml:space="preserve"> PAGEREF _Toc65686397 \h </w:instrText>
+              <w:instrText xml:space="preserve"> PAGEREF _Toc70101401 \h </w:instrText>
             </w:r>
             <w:r>
               <w:rPr>
@@ -2411,10 +2442,14 @@
               <w:tab w:val="right" w:leader="dot" w:pos="8777"/>
             </w:tabs>
             <w:rPr>
+              <w:rFonts w:asciiTheme="minorHAnsi" w:eastAsiaTheme="minorEastAsia" w:hAnsiTheme="minorHAnsi" w:cstheme="minorBidi"/>
               <w:noProof/>
+              <w:sz w:val="22"/>
+              <w:szCs w:val="22"/>
+              <w:lang w:eastAsia="en-US"/>
             </w:rPr>
           </w:pPr>
-          <w:hyperlink w:anchor="_Toc65686398" w:history="1">
+          <w:hyperlink w:anchor="_Toc70101402" w:history="1">
             <w:r>
               <w:rPr>
                 <w:rStyle w:val="Hyperlink"/>
@@ -2441,7 +2476,7 @@
                 <w:noProof/>
                 <w:webHidden/>
               </w:rPr>
-              <w:instrText xml:space="preserve"> PAGEREF _Toc65686398 \h </w:instrText>
+              <w:instrText xml:space="preserve"> PAGEREF _Toc70101402 \h </w:instrText>
             </w:r>
             <w:r>
               <w:rPr>
@@ -2479,10 +2514,14 @@
               <w:tab w:val="right" w:leader="dot" w:pos="8777"/>
             </w:tabs>
             <w:rPr>
+              <w:rFonts w:asciiTheme="minorHAnsi" w:eastAsiaTheme="minorEastAsia" w:hAnsiTheme="minorHAnsi" w:cstheme="minorBidi"/>
               <w:noProof/>
+              <w:sz w:val="22"/>
+              <w:szCs w:val="22"/>
+              <w:lang w:eastAsia="en-US"/>
             </w:rPr>
           </w:pPr>
-          <w:hyperlink w:anchor="_Toc65686399" w:history="1">
+          <w:hyperlink w:anchor="_Toc70101403" w:history="1">
             <w:r>
               <w:rPr>
                 <w:rStyle w:val="Hyperlink"/>
@@ -2509,7 +2548,7 @@
                 <w:noProof/>
                 <w:webHidden/>
               </w:rPr>
-              <w:instrText xml:space="preserve"> PAGEREF _Toc65686399 \h </w:instrText>
+              <w:instrText xml:space="preserve"> PAGEREF _Toc70101403 \h </w:instrText>
             </w:r>
             <w:r>
               <w:rPr>
@@ -2547,10 +2586,14 @@
               <w:tab w:val="right" w:leader="dot" w:pos="8777"/>
             </w:tabs>
             <w:rPr>
+              <w:rFonts w:asciiTheme="minorHAnsi" w:eastAsiaTheme="minorEastAsia" w:hAnsiTheme="minorHAnsi" w:cstheme="minorBidi"/>
               <w:noProof/>
+              <w:sz w:val="22"/>
+              <w:szCs w:val="22"/>
+              <w:lang w:eastAsia="en-US"/>
             </w:rPr>
           </w:pPr>
-          <w:hyperlink w:anchor="_Toc65686400" w:history="1">
+          <w:hyperlink w:anchor="_Toc70101404" w:history="1">
             <w:r>
               <w:rPr>
                 <w:rStyle w:val="Hyperlink"/>
@@ -2577,7 +2620,7 @@
                 <w:noProof/>
                 <w:webHidden/>
               </w:rPr>
-              <w:instrText xml:space="preserve"> PAGEREF _Toc65686400 \h </w:instrText>
+              <w:instrText xml:space="preserve"> PAGEREF _Toc70101404 \h </w:instrText>
             </w:r>
             <w:r>
               <w:rPr>
@@ -2615,10 +2658,14 @@
               <w:tab w:val="right" w:leader="dot" w:pos="8777"/>
             </w:tabs>
             <w:rPr>
+              <w:rFonts w:asciiTheme="minorHAnsi" w:eastAsiaTheme="minorEastAsia" w:hAnsiTheme="minorHAnsi" w:cstheme="minorBidi"/>
               <w:noProof/>
+              <w:sz w:val="22"/>
+              <w:szCs w:val="22"/>
+              <w:lang w:eastAsia="en-US"/>
             </w:rPr>
           </w:pPr>
-          <w:hyperlink w:anchor="_Toc65686401" w:history="1">
+          <w:hyperlink w:anchor="_Toc70101405" w:history="1">
             <w:r>
               <w:rPr>
                 <w:rStyle w:val="Hyperlink"/>
@@ -2645,7 +2692,7 @@
                 <w:noProof/>
                 <w:webHidden/>
               </w:rPr>
-              <w:instrText xml:space="preserve"> PAGEREF _Toc65686401 \h </w:instrText>
+              <w:instrText xml:space="preserve"> PAGEREF _Toc70101405 \h </w:instrText>
             </w:r>
             <w:r>
               <w:rPr>
@@ -2683,10 +2730,14 @@
               <w:tab w:val="right" w:leader="dot" w:pos="8777"/>
             </w:tabs>
             <w:rPr>
+              <w:rFonts w:asciiTheme="minorHAnsi" w:eastAsiaTheme="minorEastAsia" w:hAnsiTheme="minorHAnsi" w:cstheme="minorBidi"/>
               <w:noProof/>
+              <w:sz w:val="22"/>
+              <w:szCs w:val="22"/>
+              <w:lang w:eastAsia="en-US"/>
             </w:rPr>
           </w:pPr>
-          <w:hyperlink w:anchor="_Toc65686402" w:history="1">
+          <w:hyperlink w:anchor="_Toc70101406" w:history="1">
             <w:r>
               <w:rPr>
                 <w:rStyle w:val="Hyperlink"/>
@@ -2721,7 +2772,7 @@
                 <w:noProof/>
                 <w:webHidden/>
               </w:rPr>
-              <w:instrText xml:space="preserve"> PAGEREF _Toc65686402 \h </w:instrText>
+              <w:instrText xml:space="preserve"> PAGEREF _Toc70101406 \h </w:instrText>
             </w:r>
             <w:r>
               <w:rPr>
@@ -2742,6 +2793,366 @@
                 <w:webHidden/>
               </w:rPr>
               <w:t>10</w:t>
+            </w:r>
+            <w:r>
+              <w:rPr>
+                <w:noProof/>
+                <w:webHidden/>
+              </w:rPr>
+              <w:fldChar w:fldCharType="end"/>
+            </w:r>
+          </w:hyperlink>
+        </w:p>
+        <w:p>
+          <w:pPr>
+            <w:pStyle w:val="TOC2"/>
+            <w:tabs>
+              <w:tab w:val="right" w:leader="dot" w:pos="8777"/>
+            </w:tabs>
+            <w:rPr>
+              <w:rFonts w:asciiTheme="minorHAnsi" w:eastAsiaTheme="minorEastAsia" w:hAnsiTheme="minorHAnsi" w:cstheme="minorBidi"/>
+              <w:noProof/>
+              <w:sz w:val="22"/>
+              <w:szCs w:val="22"/>
+              <w:lang w:eastAsia="en-US"/>
+            </w:rPr>
+          </w:pPr>
+          <w:hyperlink w:anchor="_Toc70101407" w:history="1">
+            <w:r>
+              <w:rPr>
+                <w:rStyle w:val="Hyperlink"/>
+                <w:noProof/>
+              </w:rPr>
+              <w:t>2.2 Phân tích và thiết kế hệ thống</w:t>
+            </w:r>
+            <w:r>
+              <w:rPr>
+                <w:noProof/>
+                <w:webHidden/>
+              </w:rPr>
+              <w:tab/>
+            </w:r>
+            <w:r>
+              <w:rPr>
+                <w:noProof/>
+                <w:webHidden/>
+              </w:rPr>
+              <w:fldChar w:fldCharType="begin"/>
+            </w:r>
+            <w:r>
+              <w:rPr>
+                <w:noProof/>
+                <w:webHidden/>
+              </w:rPr>
+              <w:instrText xml:space="preserve"> PAGEREF _Toc70101407 \h </w:instrText>
+            </w:r>
+            <w:r>
+              <w:rPr>
+                <w:noProof/>
+                <w:webHidden/>
+              </w:rPr>
+            </w:r>
+            <w:r>
+              <w:rPr>
+                <w:noProof/>
+                <w:webHidden/>
+              </w:rPr>
+              <w:fldChar w:fldCharType="separate"/>
+            </w:r>
+            <w:r>
+              <w:rPr>
+                <w:noProof/>
+                <w:webHidden/>
+              </w:rPr>
+              <w:t>21</w:t>
+            </w:r>
+            <w:r>
+              <w:rPr>
+                <w:noProof/>
+                <w:webHidden/>
+              </w:rPr>
+              <w:fldChar w:fldCharType="end"/>
+            </w:r>
+          </w:hyperlink>
+        </w:p>
+        <w:p>
+          <w:pPr>
+            <w:pStyle w:val="TOC3"/>
+            <w:tabs>
+              <w:tab w:val="right" w:leader="dot" w:pos="8777"/>
+            </w:tabs>
+            <w:rPr>
+              <w:rFonts w:asciiTheme="minorHAnsi" w:eastAsiaTheme="minorEastAsia" w:hAnsiTheme="minorHAnsi" w:cstheme="minorBidi"/>
+              <w:noProof/>
+              <w:sz w:val="22"/>
+              <w:szCs w:val="22"/>
+              <w:lang w:eastAsia="en-US"/>
+            </w:rPr>
+          </w:pPr>
+          <w:hyperlink w:anchor="_Toc70101408" w:history="1">
+            <w:r>
+              <w:rPr>
+                <w:rStyle w:val="Hyperlink"/>
+                <w:noProof/>
+              </w:rPr>
+              <w:t>2.2.1 Kiến trúc hệ thống</w:t>
+            </w:r>
+            <w:r>
+              <w:rPr>
+                <w:noProof/>
+                <w:webHidden/>
+              </w:rPr>
+              <w:tab/>
+            </w:r>
+            <w:r>
+              <w:rPr>
+                <w:noProof/>
+                <w:webHidden/>
+              </w:rPr>
+              <w:fldChar w:fldCharType="begin"/>
+            </w:r>
+            <w:r>
+              <w:rPr>
+                <w:noProof/>
+                <w:webHidden/>
+              </w:rPr>
+              <w:instrText xml:space="preserve"> PAGEREF _Toc70101408 \h </w:instrText>
+            </w:r>
+            <w:r>
+              <w:rPr>
+                <w:noProof/>
+                <w:webHidden/>
+              </w:rPr>
+            </w:r>
+            <w:r>
+              <w:rPr>
+                <w:noProof/>
+                <w:webHidden/>
+              </w:rPr>
+              <w:fldChar w:fldCharType="separate"/>
+            </w:r>
+            <w:r>
+              <w:rPr>
+                <w:noProof/>
+                <w:webHidden/>
+              </w:rPr>
+              <w:t>21</w:t>
+            </w:r>
+            <w:r>
+              <w:rPr>
+                <w:noProof/>
+                <w:webHidden/>
+              </w:rPr>
+              <w:fldChar w:fldCharType="end"/>
+            </w:r>
+          </w:hyperlink>
+        </w:p>
+        <w:p>
+          <w:pPr>
+            <w:pStyle w:val="TOC3"/>
+            <w:tabs>
+              <w:tab w:val="right" w:leader="dot" w:pos="8777"/>
+            </w:tabs>
+            <w:rPr>
+              <w:rFonts w:asciiTheme="minorHAnsi" w:eastAsiaTheme="minorEastAsia" w:hAnsiTheme="minorHAnsi" w:cstheme="minorBidi"/>
+              <w:noProof/>
+              <w:sz w:val="22"/>
+              <w:szCs w:val="22"/>
+              <w:lang w:eastAsia="en-US"/>
+            </w:rPr>
+          </w:pPr>
+          <w:hyperlink w:anchor="_Toc70101409" w:history="1">
+            <w:r>
+              <w:rPr>
+                <w:rStyle w:val="Hyperlink"/>
+                <w:noProof/>
+              </w:rPr>
+              <w:t>2.2.2 Cơ sở dữ liệu</w:t>
+            </w:r>
+            <w:r>
+              <w:rPr>
+                <w:noProof/>
+                <w:webHidden/>
+              </w:rPr>
+              <w:tab/>
+            </w:r>
+            <w:r>
+              <w:rPr>
+                <w:noProof/>
+                <w:webHidden/>
+              </w:rPr>
+              <w:fldChar w:fldCharType="begin"/>
+            </w:r>
+            <w:r>
+              <w:rPr>
+                <w:noProof/>
+                <w:webHidden/>
+              </w:rPr>
+              <w:instrText xml:space="preserve"> PAGEREF _Toc70101409 \h </w:instrText>
+            </w:r>
+            <w:r>
+              <w:rPr>
+                <w:noProof/>
+                <w:webHidden/>
+              </w:rPr>
+            </w:r>
+            <w:r>
+              <w:rPr>
+                <w:noProof/>
+                <w:webHidden/>
+              </w:rPr>
+              <w:fldChar w:fldCharType="separate"/>
+            </w:r>
+            <w:r>
+              <w:rPr>
+                <w:noProof/>
+                <w:webHidden/>
+              </w:rPr>
+              <w:t>21</w:t>
+            </w:r>
+            <w:r>
+              <w:rPr>
+                <w:noProof/>
+                <w:webHidden/>
+              </w:rPr>
+              <w:fldChar w:fldCharType="end"/>
+            </w:r>
+          </w:hyperlink>
+        </w:p>
+        <w:p>
+          <w:pPr>
+            <w:pStyle w:val="TOC2"/>
+            <w:tabs>
+              <w:tab w:val="right" w:leader="dot" w:pos="8777"/>
+            </w:tabs>
+            <w:rPr>
+              <w:rFonts w:asciiTheme="minorHAnsi" w:eastAsiaTheme="minorEastAsia" w:hAnsiTheme="minorHAnsi" w:cstheme="minorBidi"/>
+              <w:noProof/>
+              <w:sz w:val="22"/>
+              <w:szCs w:val="22"/>
+              <w:lang w:eastAsia="en-US"/>
+            </w:rPr>
+          </w:pPr>
+          <w:hyperlink w:anchor="_Toc70101410" w:history="1">
+            <w:r>
+              <w:rPr>
+                <w:rStyle w:val="Hyperlink"/>
+                <w:noProof/>
+              </w:rPr>
+              <w:t>2.3 Cài đặt giải pháp</w:t>
+            </w:r>
+            <w:r>
+              <w:rPr>
+                <w:noProof/>
+                <w:webHidden/>
+              </w:rPr>
+              <w:tab/>
+            </w:r>
+            <w:r>
+              <w:rPr>
+                <w:noProof/>
+                <w:webHidden/>
+              </w:rPr>
+              <w:fldChar w:fldCharType="begin"/>
+            </w:r>
+            <w:r>
+              <w:rPr>
+                <w:noProof/>
+                <w:webHidden/>
+              </w:rPr>
+              <w:instrText xml:space="preserve"> PAGEREF _Toc70101410 \h </w:instrText>
+            </w:r>
+            <w:r>
+              <w:rPr>
+                <w:noProof/>
+                <w:webHidden/>
+              </w:rPr>
+            </w:r>
+            <w:r>
+              <w:rPr>
+                <w:noProof/>
+                <w:webHidden/>
+              </w:rPr>
+              <w:fldChar w:fldCharType="separate"/>
+            </w:r>
+            <w:r>
+              <w:rPr>
+                <w:noProof/>
+                <w:webHidden/>
+              </w:rPr>
+              <w:t>27</w:t>
+            </w:r>
+            <w:r>
+              <w:rPr>
+                <w:noProof/>
+                <w:webHidden/>
+              </w:rPr>
+              <w:fldChar w:fldCharType="end"/>
+            </w:r>
+          </w:hyperlink>
+        </w:p>
+        <w:p>
+          <w:pPr>
+            <w:pStyle w:val="TOC2"/>
+            <w:tabs>
+              <w:tab w:val="right" w:leader="dot" w:pos="8777"/>
+            </w:tabs>
+            <w:rPr>
+              <w:rFonts w:asciiTheme="minorHAnsi" w:eastAsiaTheme="minorEastAsia" w:hAnsiTheme="minorHAnsi" w:cstheme="minorBidi"/>
+              <w:noProof/>
+              <w:sz w:val="22"/>
+              <w:szCs w:val="22"/>
+              <w:lang w:eastAsia="en-US"/>
+            </w:rPr>
+          </w:pPr>
+          <w:hyperlink w:anchor="_Toc70101411" w:history="1">
+            <w:r>
+              <w:rPr>
+                <w:rStyle w:val="Hyperlink"/>
+                <w:noProof/>
+              </w:rPr>
+              <w:t>2.4 Đánh giá kiểm thử</w:t>
+            </w:r>
+            <w:r>
+              <w:rPr>
+                <w:noProof/>
+                <w:webHidden/>
+              </w:rPr>
+              <w:tab/>
+            </w:r>
+            <w:r>
+              <w:rPr>
+                <w:noProof/>
+                <w:webHidden/>
+              </w:rPr>
+              <w:fldChar w:fldCharType="begin"/>
+            </w:r>
+            <w:r>
+              <w:rPr>
+                <w:noProof/>
+                <w:webHidden/>
+              </w:rPr>
+              <w:instrText xml:space="preserve"> PAGEREF _Toc70101411 \h </w:instrText>
+            </w:r>
+            <w:r>
+              <w:rPr>
+                <w:noProof/>
+                <w:webHidden/>
+              </w:rPr>
+            </w:r>
+            <w:r>
+              <w:rPr>
+                <w:noProof/>
+                <w:webHidden/>
+              </w:rPr>
+              <w:fldChar w:fldCharType="separate"/>
+            </w:r>
+            <w:r>
+              <w:rPr>
+                <w:noProof/>
+                <w:webHidden/>
+              </w:rPr>
+              <w:t>27</w:t>
             </w:r>
             <w:r>
               <w:rPr>
@@ -2797,7 +3208,7 @@
           <w:lang w:val="vi-VN"/>
         </w:rPr>
       </w:pPr>
-      <w:bookmarkStart w:id="2" w:name="_Toc65686390"/>
+      <w:bookmarkStart w:id="2" w:name="_Toc70101394"/>
       <w:r>
         <w:rPr>
           <w:sz w:val="32"/>
@@ -2817,6 +3228,10 @@
       <w:bookmarkEnd w:id="2"/>
     </w:p>
     <w:p>
+      <w:bookmarkStart w:id="3" w:name="_GoBack"/>
+      <w:bookmarkEnd w:id="3"/>
+    </w:p>
+    <w:p>
       <w:pPr>
         <w:spacing w:before="120"/>
         <w:rPr>
@@ -2848,7 +3263,7 @@
           <w:lang w:val="vi-VN"/>
         </w:rPr>
       </w:pPr>
-      <w:bookmarkStart w:id="3" w:name="_Toc65686391"/>
+      <w:bookmarkStart w:id="4" w:name="_Toc70101395"/>
       <w:r>
         <w:rPr>
           <w:sz w:val="32"/>
@@ -2865,7 +3280,7 @@
         </w:rPr>
         <w:t>ÓM LƯỢC</w:t>
       </w:r>
-      <w:bookmarkEnd w:id="3"/>
+      <w:bookmarkEnd w:id="4"/>
     </w:p>
     <w:p>
       <w:pPr>
@@ -2898,7 +3313,7 @@
           <w:szCs w:val="36"/>
         </w:rPr>
       </w:pPr>
-      <w:bookmarkStart w:id="4" w:name="_Toc65686392"/>
+      <w:bookmarkStart w:id="5" w:name="_Toc70101396"/>
       <w:r>
         <w:rPr>
           <w:sz w:val="32"/>
@@ -2914,7 +3329,7 @@
         </w:rPr>
         <w:t>ỆU</w:t>
       </w:r>
-      <w:bookmarkEnd w:id="4"/>
+      <w:bookmarkEnd w:id="5"/>
     </w:p>
     <w:p>
       <w:pPr>
@@ -2924,7 +3339,7 @@
           <w:szCs w:val="26"/>
         </w:rPr>
       </w:pPr>
-      <w:bookmarkStart w:id="5" w:name="_Toc65686393"/>
+      <w:bookmarkStart w:id="6" w:name="_Toc70101397"/>
       <w:r>
         <w:rPr>
           <w:sz w:val="26"/>
@@ -2940,7 +3355,7 @@
         </w:rPr>
         <w:t>Đặt vấn đề</w:t>
       </w:r>
-      <w:bookmarkEnd w:id="5"/>
+      <w:bookmarkEnd w:id="6"/>
     </w:p>
     <w:p>
       <w:pPr>
@@ -3062,7 +3477,7 @@
           <w:szCs w:val="26"/>
         </w:rPr>
       </w:pPr>
-      <w:bookmarkStart w:id="6" w:name="_Toc65686394"/>
+      <w:bookmarkStart w:id="7" w:name="_Toc70101398"/>
       <w:r>
         <w:rPr>
           <w:sz w:val="26"/>
@@ -3078,7 +3493,7 @@
         </w:rPr>
         <w:t>Mục tiêu đề tài</w:t>
       </w:r>
-      <w:bookmarkEnd w:id="6"/>
+      <w:bookmarkEnd w:id="7"/>
     </w:p>
     <w:p>
       <w:pPr>
@@ -3110,7 +3525,7 @@
           <w:szCs w:val="26"/>
         </w:rPr>
       </w:pPr>
-      <w:bookmarkStart w:id="7" w:name="_Toc65686395"/>
+      <w:bookmarkStart w:id="8" w:name="_Toc70101399"/>
       <w:r>
         <w:rPr>
           <w:sz w:val="26"/>
@@ -3126,7 +3541,7 @@
         </w:rPr>
         <w:t>Đối tượng và phạm vi nghiên cứu</w:t>
       </w:r>
-      <w:bookmarkEnd w:id="7"/>
+      <w:bookmarkEnd w:id="8"/>
     </w:p>
     <w:p>
       <w:pPr>
@@ -3235,7 +3650,7 @@
           <w:szCs w:val="26"/>
         </w:rPr>
       </w:pPr>
-      <w:bookmarkStart w:id="8" w:name="_Toc65686396"/>
+      <w:bookmarkStart w:id="9" w:name="_Toc70101400"/>
       <w:r>
         <w:rPr>
           <w:sz w:val="26"/>
@@ -3251,7 +3666,7 @@
         </w:rPr>
         <w:t>Phương pháp nghiên cứu</w:t>
       </w:r>
-      <w:bookmarkEnd w:id="8"/>
+      <w:bookmarkEnd w:id="9"/>
     </w:p>
     <w:p>
       <w:pPr>
@@ -3289,7 +3704,7 @@
           <w:szCs w:val="26"/>
         </w:rPr>
       </w:pPr>
-      <w:bookmarkStart w:id="9" w:name="_Toc65686397"/>
+      <w:bookmarkStart w:id="10" w:name="_Toc70101401"/>
       <w:r>
         <w:rPr>
           <w:sz w:val="26"/>
@@ -3313,7 +3728,7 @@
         </w:rPr>
         <w:t>u</w:t>
       </w:r>
-      <w:bookmarkEnd w:id="9"/>
+      <w:bookmarkEnd w:id="10"/>
     </w:p>
     <w:p>
       <w:pPr>
@@ -3470,7 +3885,7 @@
           <w:szCs w:val="28"/>
         </w:rPr>
       </w:pPr>
-      <w:bookmarkStart w:id="10" w:name="_Toc65686398"/>
+      <w:bookmarkStart w:id="11" w:name="_Toc70101402"/>
       <w:r>
         <w:rPr>
           <w:sz w:val="32"/>
@@ -3499,7 +3914,7 @@
         </w:rPr>
         <w:t>NỘI DUNG</w:t>
       </w:r>
-      <w:bookmarkEnd w:id="10"/>
+      <w:bookmarkEnd w:id="11"/>
     </w:p>
     <w:p>
       <w:pPr>
@@ -3509,7 +3924,7 @@
           <w:szCs w:val="26"/>
         </w:rPr>
       </w:pPr>
-      <w:bookmarkStart w:id="11" w:name="_Toc65686399"/>
+      <w:bookmarkStart w:id="12" w:name="_Toc70101403"/>
       <w:r>
         <w:rPr>
           <w:sz w:val="26"/>
@@ -3517,7 +3932,7 @@
         </w:rPr>
         <w:t>2.1 Đặt tả yêu cầu</w:t>
       </w:r>
-      <w:bookmarkEnd w:id="11"/>
+      <w:bookmarkEnd w:id="12"/>
     </w:p>
     <w:p>
       <w:pPr>
@@ -3529,7 +3944,7 @@
           <w:szCs w:val="26"/>
         </w:rPr>
       </w:pPr>
-      <w:bookmarkStart w:id="12" w:name="_Toc65686400"/>
+      <w:bookmarkStart w:id="13" w:name="_Toc70101404"/>
       <w:r>
         <w:rPr>
           <w:rFonts w:ascii="Times New Roman" w:hAnsi="Times New Roman" w:cs="Times New Roman"/>
@@ -3538,7 +3953,7 @@
         </w:rPr>
         <w:t>2.1.1 Đối tượng người dùng</w:t>
       </w:r>
-      <w:bookmarkEnd w:id="12"/>
+      <w:bookmarkEnd w:id="13"/>
     </w:p>
     <w:p>
       <w:pPr>
@@ -3737,7 +4152,7 @@
           <w:szCs w:val="26"/>
         </w:rPr>
       </w:pPr>
-      <w:bookmarkStart w:id="13" w:name="_Toc65686401"/>
+      <w:bookmarkStart w:id="14" w:name="_Toc70101405"/>
       <w:r>
         <w:rPr>
           <w:rFonts w:ascii="Times New Roman" w:hAnsi="Times New Roman" w:cs="Times New Roman"/>
@@ -3746,7 +4161,7 @@
         </w:rPr>
         <w:t>2.1.2 Sơ đồ Use case diagrams:</w:t>
       </w:r>
-      <w:bookmarkEnd w:id="13"/>
+      <w:bookmarkEnd w:id="14"/>
     </w:p>
     <w:p>
       <w:pPr>
@@ -4282,7 +4697,7 @@
           <w:szCs w:val="26"/>
         </w:rPr>
       </w:pPr>
-      <w:bookmarkStart w:id="14" w:name="_Toc65686402"/>
+      <w:bookmarkStart w:id="15" w:name="_Toc70101406"/>
       <w:r>
         <w:rPr>
           <w:rFonts w:ascii="Times New Roman" w:hAnsi="Times New Roman" w:cs="Times New Roman"/>
@@ -4300,7 +4715,7 @@
         </w:rPr>
         <w:t>.1.3 Chức năng hệ thống</w:t>
       </w:r>
-      <w:bookmarkEnd w:id="14"/>
+      <w:bookmarkEnd w:id="15"/>
     </w:p>
     <w:p>
       <w:pPr>
@@ -12759,6 +13174,7 @@
           <w:szCs w:val="26"/>
         </w:rPr>
       </w:pPr>
+      <w:bookmarkStart w:id="16" w:name="_Toc70101407"/>
       <w:r>
         <w:rPr>
           <w:sz w:val="26"/>
@@ -12767,6 +13183,7 @@
         <w:lastRenderedPageBreak/>
         <w:t>2.2 Phân tích và thiết kế hệ thống</w:t>
       </w:r>
+      <w:bookmarkEnd w:id="16"/>
     </w:p>
     <w:p>
       <w:pPr>
@@ -12779,6 +13196,7 @@
           <w:szCs w:val="26"/>
         </w:rPr>
       </w:pPr>
+      <w:bookmarkStart w:id="17" w:name="_Toc70101408"/>
       <w:r>
         <w:rPr>
           <w:rFonts w:ascii="Times New Roman" w:hAnsi="Times New Roman" w:cs="Times New Roman"/>
@@ -12787,6 +13205,7 @@
         </w:rPr>
         <w:t>2.2.1 Kiến trúc hệ thống</w:t>
       </w:r>
+      <w:bookmarkEnd w:id="17"/>
     </w:p>
     <w:p>
       <w:pPr>
@@ -13148,6 +13567,7 @@
           <w:szCs w:val="26"/>
         </w:rPr>
       </w:pPr>
+      <w:bookmarkStart w:id="18" w:name="_Toc70101409"/>
       <w:r>
         <w:rPr>
           <w:rFonts w:ascii="Times New Roman" w:hAnsi="Times New Roman" w:cs="Times New Roman"/>
@@ -13164,6 +13584,7 @@
         </w:rPr>
         <w:t>liệu</w:t>
       </w:r>
+      <w:bookmarkEnd w:id="18"/>
     </w:p>
     <w:p>
       <w:pPr>
@@ -13232,12 +13653,12 @@
       <w:tblGrid>
         <w:gridCol w:w="679"/>
         <w:gridCol w:w="1259"/>
-        <w:gridCol w:w="1054"/>
+        <w:gridCol w:w="1049"/>
         <w:gridCol w:w="606"/>
         <w:gridCol w:w="621"/>
         <w:gridCol w:w="794"/>
         <w:gridCol w:w="794"/>
-        <w:gridCol w:w="2250"/>
+        <w:gridCol w:w="2255"/>
       </w:tblGrid>
       <w:tr>
         <w:trPr>
@@ -13708,7 +14129,15 @@
                 <w:sz w:val="26"/>
                 <w:szCs w:val="26"/>
               </w:rPr>
-              <w:t>Varchar</w:t>
+              <w:t>v</w:t>
+            </w:r>
+            <w:r>
+              <w:rPr>
+                <w:rFonts w:ascii="Times New Roman" w:hAnsi="Times New Roman" w:cs="Times New Roman"/>
+                <w:sz w:val="26"/>
+                <w:szCs w:val="26"/>
+              </w:rPr>
+              <w:t>archar</w:t>
             </w:r>
           </w:p>
         </w:tc>
@@ -13897,7 +14326,15 @@
                 <w:sz w:val="26"/>
                 <w:szCs w:val="26"/>
               </w:rPr>
-              <w:t>Varchar</w:t>
+              <w:t>v</w:t>
+            </w:r>
+            <w:r>
+              <w:rPr>
+                <w:rFonts w:ascii="Times New Roman" w:hAnsi="Times New Roman" w:cs="Times New Roman"/>
+                <w:sz w:val="26"/>
+                <w:szCs w:val="26"/>
+              </w:rPr>
+              <w:t>archar</w:t>
             </w:r>
           </w:p>
         </w:tc>
@@ -14720,7 +15157,15 @@
                 <w:sz w:val="26"/>
                 <w:szCs w:val="26"/>
               </w:rPr>
-              <w:t>Varchar</w:t>
+              <w:t>v</w:t>
+            </w:r>
+            <w:r>
+              <w:rPr>
+                <w:rFonts w:ascii="Times New Roman" w:hAnsi="Times New Roman" w:cs="Times New Roman"/>
+                <w:sz w:val="26"/>
+                <w:szCs w:val="26"/>
+              </w:rPr>
+              <w:t>archar</w:t>
             </w:r>
           </w:p>
         </w:tc>
@@ -14909,7 +15354,15 @@
                 <w:sz w:val="26"/>
                 <w:szCs w:val="26"/>
               </w:rPr>
-              <w:t>Varchar</w:t>
+              <w:t>v</w:t>
+            </w:r>
+            <w:r>
+              <w:rPr>
+                <w:rFonts w:ascii="Times New Roman" w:hAnsi="Times New Roman" w:cs="Times New Roman"/>
+                <w:sz w:val="26"/>
+                <w:szCs w:val="26"/>
+              </w:rPr>
+              <w:t>archar</w:t>
             </w:r>
           </w:p>
         </w:tc>
@@ -15098,7 +15551,15 @@
                 <w:sz w:val="26"/>
                 <w:szCs w:val="26"/>
               </w:rPr>
-              <w:t>Varchar</w:t>
+              <w:t>v</w:t>
+            </w:r>
+            <w:r>
+              <w:rPr>
+                <w:rFonts w:ascii="Times New Roman" w:hAnsi="Times New Roman" w:cs="Times New Roman"/>
+                <w:sz w:val="26"/>
+                <w:szCs w:val="26"/>
+              </w:rPr>
+              <w:t>archar</w:t>
             </w:r>
           </w:p>
         </w:tc>
@@ -15287,7 +15748,15 @@
                 <w:sz w:val="26"/>
                 <w:szCs w:val="26"/>
               </w:rPr>
-              <w:t>Varchar</w:t>
+              <w:t>v</w:t>
+            </w:r>
+            <w:r>
+              <w:rPr>
+                <w:rFonts w:ascii="Times New Roman" w:hAnsi="Times New Roman" w:cs="Times New Roman"/>
+                <w:sz w:val="26"/>
+                <w:szCs w:val="26"/>
+              </w:rPr>
+              <w:t>archar</w:t>
             </w:r>
           </w:p>
         </w:tc>
@@ -15642,12 +16111,12 @@
       <w:tblGrid>
         <w:gridCol w:w="679"/>
         <w:gridCol w:w="1285"/>
-        <w:gridCol w:w="1054"/>
+        <w:gridCol w:w="1053"/>
         <w:gridCol w:w="606"/>
         <w:gridCol w:w="621"/>
         <w:gridCol w:w="794"/>
         <w:gridCol w:w="794"/>
-        <w:gridCol w:w="2224"/>
+        <w:gridCol w:w="2225"/>
       </w:tblGrid>
       <w:tr>
         <w:trPr>
@@ -15929,7 +16398,15 @@
                 <w:sz w:val="26"/>
                 <w:szCs w:val="26"/>
               </w:rPr>
-              <w:t>Varchar</w:t>
+              <w:t>v</w:t>
+            </w:r>
+            <w:r>
+              <w:rPr>
+                <w:rFonts w:ascii="Times New Roman" w:hAnsi="Times New Roman" w:cs="Times New Roman"/>
+                <w:sz w:val="26"/>
+                <w:szCs w:val="26"/>
+              </w:rPr>
+              <w:t>archar</w:t>
             </w:r>
           </w:p>
         </w:tc>
@@ -16126,7 +16603,15 @@
                 <w:sz w:val="26"/>
                 <w:szCs w:val="26"/>
               </w:rPr>
-              <w:t>Varchar</w:t>
+              <w:t>v</w:t>
+            </w:r>
+            <w:r>
+              <w:rPr>
+                <w:rFonts w:ascii="Times New Roman" w:hAnsi="Times New Roman" w:cs="Times New Roman"/>
+                <w:sz w:val="26"/>
+                <w:szCs w:val="26"/>
+              </w:rPr>
+              <w:t>archar</w:t>
             </w:r>
           </w:p>
         </w:tc>
@@ -16284,12 +16769,12 @@
       <w:tblGrid>
         <w:gridCol w:w="679"/>
         <w:gridCol w:w="1285"/>
-        <w:gridCol w:w="1054"/>
+        <w:gridCol w:w="1053"/>
         <w:gridCol w:w="606"/>
         <w:gridCol w:w="621"/>
         <w:gridCol w:w="794"/>
         <w:gridCol w:w="794"/>
-        <w:gridCol w:w="2224"/>
+        <w:gridCol w:w="2225"/>
       </w:tblGrid>
       <w:tr>
         <w:trPr>
@@ -16759,7 +17244,15 @@
                 <w:sz w:val="26"/>
                 <w:szCs w:val="26"/>
               </w:rPr>
-              <w:t>Varchar</w:t>
+              <w:t>v</w:t>
+            </w:r>
+            <w:r>
+              <w:rPr>
+                <w:rFonts w:ascii="Times New Roman" w:hAnsi="Times New Roman" w:cs="Times New Roman"/>
+                <w:sz w:val="26"/>
+                <w:szCs w:val="26"/>
+              </w:rPr>
+              <w:t>archar</w:t>
             </w:r>
           </w:p>
         </w:tc>
@@ -16955,7 +17448,15 @@
                 <w:sz w:val="26"/>
                 <w:szCs w:val="26"/>
               </w:rPr>
-              <w:t>Varchar</w:t>
+              <w:t>v</w:t>
+            </w:r>
+            <w:r>
+              <w:rPr>
+                <w:rFonts w:ascii="Times New Roman" w:hAnsi="Times New Roman" w:cs="Times New Roman"/>
+                <w:sz w:val="26"/>
+                <w:szCs w:val="26"/>
+              </w:rPr>
+              <w:t>archar</w:t>
             </w:r>
           </w:p>
         </w:tc>
@@ -17143,7 +17644,15 @@
                 <w:sz w:val="26"/>
                 <w:szCs w:val="26"/>
               </w:rPr>
-              <w:t>Varchar</w:t>
+              <w:t>v</w:t>
+            </w:r>
+            <w:r>
+              <w:rPr>
+                <w:rFonts w:ascii="Times New Roman" w:hAnsi="Times New Roman" w:cs="Times New Roman"/>
+                <w:sz w:val="26"/>
+                <w:szCs w:val="26"/>
+              </w:rPr>
+              <w:t>archar</w:t>
             </w:r>
           </w:p>
         </w:tc>
@@ -17331,7 +17840,15 @@
                 <w:sz w:val="26"/>
                 <w:szCs w:val="26"/>
               </w:rPr>
-              <w:t>Varchar</w:t>
+              <w:t>v</w:t>
+            </w:r>
+            <w:r>
+              <w:rPr>
+                <w:rFonts w:ascii="Times New Roman" w:hAnsi="Times New Roman" w:cs="Times New Roman"/>
+                <w:sz w:val="26"/>
+                <w:szCs w:val="26"/>
+              </w:rPr>
+              <w:t>archar</w:t>
             </w:r>
           </w:p>
         </w:tc>
@@ -18351,7 +18868,15 @@
                 <w:sz w:val="26"/>
                 <w:szCs w:val="26"/>
               </w:rPr>
-              <w:t>Varchar</w:t>
+              <w:t>v</w:t>
+            </w:r>
+            <w:r>
+              <w:rPr>
+                <w:rFonts w:ascii="Times New Roman" w:hAnsi="Times New Roman" w:cs="Times New Roman"/>
+                <w:sz w:val="26"/>
+                <w:szCs w:val="26"/>
+              </w:rPr>
+              <w:t>archar</w:t>
             </w:r>
           </w:p>
         </w:tc>
@@ -18540,7 +19065,15 @@
                 <w:sz w:val="26"/>
                 <w:szCs w:val="26"/>
               </w:rPr>
-              <w:t>Float</w:t>
+              <w:t>f</w:t>
+            </w:r>
+            <w:r>
+              <w:rPr>
+                <w:rFonts w:ascii="Times New Roman" w:hAnsi="Times New Roman" w:cs="Times New Roman"/>
+                <w:sz w:val="26"/>
+                <w:szCs w:val="26"/>
+              </w:rPr>
+              <w:t>loat</w:t>
             </w:r>
           </w:p>
         </w:tc>
@@ -18902,7 +19435,15 @@
                 <w:sz w:val="26"/>
                 <w:szCs w:val="26"/>
               </w:rPr>
-              <w:t>Varchar</w:t>
+              <w:t>v</w:t>
+            </w:r>
+            <w:r>
+              <w:rPr>
+                <w:rFonts w:ascii="Times New Roman" w:hAnsi="Times New Roman" w:cs="Times New Roman"/>
+                <w:sz w:val="26"/>
+                <w:szCs w:val="26"/>
+              </w:rPr>
+              <w:t>archar</w:t>
             </w:r>
           </w:p>
         </w:tc>
@@ -19092,7 +19633,15 @@
                 <w:sz w:val="26"/>
                 <w:szCs w:val="26"/>
               </w:rPr>
-              <w:t>Varchar</w:t>
+              <w:t>v</w:t>
+            </w:r>
+            <w:r>
+              <w:rPr>
+                <w:rFonts w:ascii="Times New Roman" w:hAnsi="Times New Roman" w:cs="Times New Roman"/>
+                <w:sz w:val="26"/>
+                <w:szCs w:val="26"/>
+              </w:rPr>
+              <w:t>archar</w:t>
             </w:r>
           </w:p>
         </w:tc>
@@ -19824,7 +20373,15 @@
                 <w:sz w:val="26"/>
                 <w:szCs w:val="26"/>
               </w:rPr>
-              <w:t>Varchar</w:t>
+              <w:t>v</w:t>
+            </w:r>
+            <w:r>
+              <w:rPr>
+                <w:rFonts w:ascii="Times New Roman" w:hAnsi="Times New Roman" w:cs="Times New Roman"/>
+                <w:sz w:val="26"/>
+                <w:szCs w:val="26"/>
+              </w:rPr>
+              <w:t>archar</w:t>
             </w:r>
           </w:p>
         </w:tc>
@@ -20912,19 +21469,28 @@
             <w:pPr>
               <w:pStyle w:val="ListParagraph"/>
               <w:ind w:left="0"/>
-              <w:rPr>
-                <w:rFonts w:ascii="Times New Roman" w:hAnsi="Times New Roman" w:cs="Times New Roman"/>
-                <w:sz w:val="26"/>
-                <w:szCs w:val="26"/>
-              </w:rPr>
-            </w:pPr>
-            <w:r>
-              <w:rPr>
-                <w:rFonts w:ascii="Times New Roman" w:hAnsi="Times New Roman" w:cs="Times New Roman"/>
-                <w:sz w:val="26"/>
-                <w:szCs w:val="26"/>
-              </w:rPr>
-              <w:t>int</w:t>
+              <w:jc w:val="center"/>
+              <w:rPr>
+                <w:rFonts w:ascii="Times New Roman" w:hAnsi="Times New Roman" w:cs="Times New Roman"/>
+                <w:sz w:val="26"/>
+                <w:szCs w:val="26"/>
+              </w:rPr>
+            </w:pPr>
+            <w:r>
+              <w:rPr>
+                <w:rFonts w:ascii="Times New Roman" w:hAnsi="Times New Roman" w:cs="Times New Roman"/>
+                <w:sz w:val="26"/>
+                <w:szCs w:val="26"/>
+              </w:rPr>
+              <w:t>i</w:t>
+            </w:r>
+            <w:r>
+              <w:rPr>
+                <w:rFonts w:ascii="Times New Roman" w:hAnsi="Times New Roman" w:cs="Times New Roman"/>
+                <w:sz w:val="26"/>
+                <w:szCs w:val="26"/>
+              </w:rPr>
+              <w:t>nt</w:t>
             </w:r>
           </w:p>
         </w:tc>
@@ -21074,11 +21640,11 @@
       <w:tblGrid>
         <w:gridCol w:w="679"/>
         <w:gridCol w:w="2397"/>
-        <w:gridCol w:w="1054"/>
+        <w:gridCol w:w="1034"/>
         <w:gridCol w:w="606"/>
         <w:gridCol w:w="621"/>
         <w:gridCol w:w="794"/>
-        <w:gridCol w:w="2034"/>
+        <w:gridCol w:w="2054"/>
       </w:tblGrid>
       <w:tr>
         <w:trPr>
@@ -21507,7 +22073,15 @@
                 <w:sz w:val="26"/>
                 <w:szCs w:val="26"/>
               </w:rPr>
-              <w:t>Varchar</w:t>
+              <w:t>v</w:t>
+            </w:r>
+            <w:r>
+              <w:rPr>
+                <w:rFonts w:ascii="Times New Roman" w:hAnsi="Times New Roman" w:cs="Times New Roman"/>
+                <w:sz w:val="26"/>
+                <w:szCs w:val="26"/>
+              </w:rPr>
+              <w:t>archar</w:t>
             </w:r>
           </w:p>
         </w:tc>
@@ -22343,7 +22917,15 @@
                 <w:sz w:val="26"/>
                 <w:szCs w:val="26"/>
               </w:rPr>
-              <w:t>Varchar</w:t>
+              <w:t>v</w:t>
+            </w:r>
+            <w:r>
+              <w:rPr>
+                <w:rFonts w:ascii="Times New Roman" w:hAnsi="Times New Roman" w:cs="Times New Roman"/>
+                <w:sz w:val="26"/>
+                <w:szCs w:val="26"/>
+              </w:rPr>
+              <w:t>archar</w:t>
             </w:r>
           </w:p>
         </w:tc>
@@ -22482,7 +23064,15 @@
                 <w:sz w:val="26"/>
                 <w:szCs w:val="26"/>
               </w:rPr>
-              <w:t>Ram</w:t>
+              <w:t>r</w:t>
+            </w:r>
+            <w:r>
+              <w:rPr>
+                <w:rFonts w:ascii="Times New Roman" w:hAnsi="Times New Roman" w:cs="Times New Roman"/>
+                <w:sz w:val="26"/>
+                <w:szCs w:val="26"/>
+              </w:rPr>
+              <w:t>am</w:t>
             </w:r>
           </w:p>
         </w:tc>
@@ -22507,7 +23097,15 @@
                 <w:sz w:val="26"/>
                 <w:szCs w:val="26"/>
               </w:rPr>
-              <w:t>Varchar</w:t>
+              <w:t>v</w:t>
+            </w:r>
+            <w:r>
+              <w:rPr>
+                <w:rFonts w:ascii="Times New Roman" w:hAnsi="Times New Roman" w:cs="Times New Roman"/>
+                <w:sz w:val="26"/>
+                <w:szCs w:val="26"/>
+              </w:rPr>
+              <w:t>archar</w:t>
             </w:r>
           </w:p>
         </w:tc>
@@ -22646,7 +23244,15 @@
                 <w:sz w:val="26"/>
                 <w:szCs w:val="26"/>
               </w:rPr>
-              <w:t>Bonhotrong</w:t>
+              <w:t>b</w:t>
+            </w:r>
+            <w:r>
+              <w:rPr>
+                <w:rFonts w:ascii="Times New Roman" w:hAnsi="Times New Roman" w:cs="Times New Roman"/>
+                <w:sz w:val="26"/>
+                <w:szCs w:val="26"/>
+              </w:rPr>
+              <w:t>onhotrong</w:t>
             </w:r>
           </w:p>
         </w:tc>
@@ -22671,7 +23277,15 @@
                 <w:sz w:val="26"/>
                 <w:szCs w:val="26"/>
               </w:rPr>
-              <w:t>Varchar</w:t>
+              <w:t>v</w:t>
+            </w:r>
+            <w:r>
+              <w:rPr>
+                <w:rFonts w:ascii="Times New Roman" w:hAnsi="Times New Roman" w:cs="Times New Roman"/>
+                <w:sz w:val="26"/>
+                <w:szCs w:val="26"/>
+              </w:rPr>
+              <w:t>archar</w:t>
             </w:r>
           </w:p>
         </w:tc>
@@ -22811,7 +23425,15 @@
                 <w:sz w:val="26"/>
                 <w:szCs w:val="26"/>
               </w:rPr>
-              <w:t>Sim</w:t>
+              <w:t>s</w:t>
+            </w:r>
+            <w:r>
+              <w:rPr>
+                <w:rFonts w:ascii="Times New Roman" w:hAnsi="Times New Roman" w:cs="Times New Roman"/>
+                <w:sz w:val="26"/>
+                <w:szCs w:val="26"/>
+              </w:rPr>
+              <w:t>im</w:t>
             </w:r>
           </w:p>
         </w:tc>
@@ -22836,7 +23458,15 @@
                 <w:sz w:val="26"/>
                 <w:szCs w:val="26"/>
               </w:rPr>
-              <w:t>Varchar</w:t>
+              <w:t>v</w:t>
+            </w:r>
+            <w:r>
+              <w:rPr>
+                <w:rFonts w:ascii="Times New Roman" w:hAnsi="Times New Roman" w:cs="Times New Roman"/>
+                <w:sz w:val="26"/>
+                <w:szCs w:val="26"/>
+              </w:rPr>
+              <w:t>archar</w:t>
             </w:r>
           </w:p>
         </w:tc>
@@ -22975,7 +23605,15 @@
                 <w:sz w:val="26"/>
                 <w:szCs w:val="26"/>
               </w:rPr>
-              <w:t>Dungluongpin</w:t>
+              <w:t>d</w:t>
+            </w:r>
+            <w:r>
+              <w:rPr>
+                <w:rFonts w:ascii="Times New Roman" w:hAnsi="Times New Roman" w:cs="Times New Roman"/>
+                <w:sz w:val="26"/>
+                <w:szCs w:val="26"/>
+              </w:rPr>
+              <w:t>ungluongpin</w:t>
             </w:r>
           </w:p>
         </w:tc>
@@ -23000,7 +23638,15 @@
                 <w:sz w:val="26"/>
                 <w:szCs w:val="26"/>
               </w:rPr>
-              <w:t>Varchar</w:t>
+              <w:t>v</w:t>
+            </w:r>
+            <w:r>
+              <w:rPr>
+                <w:rFonts w:ascii="Times New Roman" w:hAnsi="Times New Roman" w:cs="Times New Roman"/>
+                <w:sz w:val="26"/>
+                <w:szCs w:val="26"/>
+              </w:rPr>
+              <w:t>archar</w:t>
             </w:r>
           </w:p>
         </w:tc>
@@ -23139,7 +23785,15 @@
                 <w:sz w:val="26"/>
                 <w:szCs w:val="26"/>
               </w:rPr>
-              <w:t>O_cung</w:t>
+              <w:t>o</w:t>
+            </w:r>
+            <w:r>
+              <w:rPr>
+                <w:rFonts w:ascii="Times New Roman" w:hAnsi="Times New Roman" w:cs="Times New Roman"/>
+                <w:sz w:val="26"/>
+                <w:szCs w:val="26"/>
+              </w:rPr>
+              <w:t>_cung</w:t>
             </w:r>
           </w:p>
         </w:tc>
@@ -23164,7 +23818,15 @@
                 <w:sz w:val="26"/>
                 <w:szCs w:val="26"/>
               </w:rPr>
-              <w:t>Varchar</w:t>
+              <w:t>v</w:t>
+            </w:r>
+            <w:r>
+              <w:rPr>
+                <w:rFonts w:ascii="Times New Roman" w:hAnsi="Times New Roman" w:cs="Times New Roman"/>
+                <w:sz w:val="26"/>
+                <w:szCs w:val="26"/>
+              </w:rPr>
+              <w:t>archar</w:t>
             </w:r>
           </w:p>
         </w:tc>
@@ -23303,7 +23965,15 @@
                 <w:sz w:val="26"/>
                 <w:szCs w:val="26"/>
               </w:rPr>
-              <w:t>Card_mahinh</w:t>
+              <w:t>c</w:t>
+            </w:r>
+            <w:r>
+              <w:rPr>
+                <w:rFonts w:ascii="Times New Roman" w:hAnsi="Times New Roman" w:cs="Times New Roman"/>
+                <w:sz w:val="26"/>
+                <w:szCs w:val="26"/>
+              </w:rPr>
+              <w:t>ard_mahinh</w:t>
             </w:r>
           </w:p>
         </w:tc>
@@ -23328,7 +23998,15 @@
                 <w:sz w:val="26"/>
                 <w:szCs w:val="26"/>
               </w:rPr>
-              <w:t>varchar</w:t>
+              <w:t>v</w:t>
+            </w:r>
+            <w:r>
+              <w:rPr>
+                <w:rFonts w:ascii="Times New Roman" w:hAnsi="Times New Roman" w:cs="Times New Roman"/>
+                <w:sz w:val="26"/>
+                <w:szCs w:val="26"/>
+              </w:rPr>
+              <w:t>archar</w:t>
             </w:r>
           </w:p>
         </w:tc>
@@ -23467,7 +24145,15 @@
                 <w:sz w:val="26"/>
                 <w:szCs w:val="26"/>
               </w:rPr>
-              <w:t>Congketnoi</w:t>
+              <w:t>c</w:t>
+            </w:r>
+            <w:r>
+              <w:rPr>
+                <w:rFonts w:ascii="Times New Roman" w:hAnsi="Times New Roman" w:cs="Times New Roman"/>
+                <w:sz w:val="26"/>
+                <w:szCs w:val="26"/>
+              </w:rPr>
+              <w:t>ongketnoi</w:t>
             </w:r>
           </w:p>
         </w:tc>
@@ -23492,7 +24178,15 @@
                 <w:sz w:val="26"/>
                 <w:szCs w:val="26"/>
               </w:rPr>
-              <w:t>Varchar</w:t>
+              <w:t>v</w:t>
+            </w:r>
+            <w:r>
+              <w:rPr>
+                <w:rFonts w:ascii="Times New Roman" w:hAnsi="Times New Roman" w:cs="Times New Roman"/>
+                <w:sz w:val="26"/>
+                <w:szCs w:val="26"/>
+              </w:rPr>
+              <w:t>archar</w:t>
             </w:r>
           </w:p>
         </w:tc>
@@ -23631,7 +24325,15 @@
                 <w:sz w:val="26"/>
                 <w:szCs w:val="26"/>
               </w:rPr>
-              <w:t>Thietke</w:t>
+              <w:t>t</w:t>
+            </w:r>
+            <w:r>
+              <w:rPr>
+                <w:rFonts w:ascii="Times New Roman" w:hAnsi="Times New Roman" w:cs="Times New Roman"/>
+                <w:sz w:val="26"/>
+                <w:szCs w:val="26"/>
+              </w:rPr>
+              <w:t>hietke</w:t>
             </w:r>
           </w:p>
         </w:tc>
@@ -23656,7 +24358,15 @@
                 <w:sz w:val="26"/>
                 <w:szCs w:val="26"/>
               </w:rPr>
-              <w:t>Varchar</w:t>
+              <w:t>v</w:t>
+            </w:r>
+            <w:r>
+              <w:rPr>
+                <w:rFonts w:ascii="Times New Roman" w:hAnsi="Times New Roman" w:cs="Times New Roman"/>
+                <w:sz w:val="26"/>
+                <w:szCs w:val="26"/>
+              </w:rPr>
+              <w:t>archar</w:t>
             </w:r>
           </w:p>
         </w:tc>
@@ -23795,7 +24505,15 @@
                 <w:sz w:val="26"/>
                 <w:szCs w:val="26"/>
               </w:rPr>
-              <w:t>Kichthuoc</w:t>
+              <w:t>k</w:t>
+            </w:r>
+            <w:r>
+              <w:rPr>
+                <w:rFonts w:ascii="Times New Roman" w:hAnsi="Times New Roman" w:cs="Times New Roman"/>
+                <w:sz w:val="26"/>
+                <w:szCs w:val="26"/>
+              </w:rPr>
+              <w:t>ichthuoc</w:t>
             </w:r>
           </w:p>
         </w:tc>
@@ -23820,7 +24538,15 @@
                 <w:sz w:val="26"/>
                 <w:szCs w:val="26"/>
               </w:rPr>
-              <w:t>Varchar</w:t>
+              <w:t>v</w:t>
+            </w:r>
+            <w:r>
+              <w:rPr>
+                <w:rFonts w:ascii="Times New Roman" w:hAnsi="Times New Roman" w:cs="Times New Roman"/>
+                <w:sz w:val="26"/>
+                <w:szCs w:val="26"/>
+              </w:rPr>
+              <w:t>archar</w:t>
             </w:r>
           </w:p>
         </w:tc>
@@ -23959,7 +24685,15 @@
                 <w:sz w:val="26"/>
                 <w:szCs w:val="26"/>
               </w:rPr>
-              <w:t>Thoidiemramat</w:t>
+              <w:t>t</w:t>
+            </w:r>
+            <w:r>
+              <w:rPr>
+                <w:rFonts w:ascii="Times New Roman" w:hAnsi="Times New Roman" w:cs="Times New Roman"/>
+                <w:sz w:val="26"/>
+                <w:szCs w:val="26"/>
+              </w:rPr>
+              <w:t>hoidiemramat</w:t>
             </w:r>
           </w:p>
         </w:tc>
@@ -23984,7 +24718,15 @@
                 <w:sz w:val="26"/>
                 <w:szCs w:val="26"/>
               </w:rPr>
-              <w:t>Varchar</w:t>
+              <w:t>v</w:t>
+            </w:r>
+            <w:r>
+              <w:rPr>
+                <w:rFonts w:ascii="Times New Roman" w:hAnsi="Times New Roman" w:cs="Times New Roman"/>
+                <w:sz w:val="26"/>
+                <w:szCs w:val="26"/>
+              </w:rPr>
+              <w:t>archar</w:t>
             </w:r>
           </w:p>
         </w:tc>
@@ -24123,7 +24865,15 @@
                 <w:sz w:val="26"/>
                 <w:szCs w:val="26"/>
               </w:rPr>
-              <w:t>Ketnoimang</w:t>
+              <w:t>k</w:t>
+            </w:r>
+            <w:r>
+              <w:rPr>
+                <w:rFonts w:ascii="Times New Roman" w:hAnsi="Times New Roman" w:cs="Times New Roman"/>
+                <w:sz w:val="26"/>
+                <w:szCs w:val="26"/>
+              </w:rPr>
+              <w:t>etnoimang</w:t>
             </w:r>
           </w:p>
         </w:tc>
@@ -24148,7 +24898,15 @@
                 <w:sz w:val="26"/>
                 <w:szCs w:val="26"/>
               </w:rPr>
-              <w:t>Varchar</w:t>
+              <w:t>v</w:t>
+            </w:r>
+            <w:r>
+              <w:rPr>
+                <w:rFonts w:ascii="Times New Roman" w:hAnsi="Times New Roman" w:cs="Times New Roman"/>
+                <w:sz w:val="26"/>
+                <w:szCs w:val="26"/>
+              </w:rPr>
+              <w:t>archar</w:t>
             </w:r>
           </w:p>
         </w:tc>
@@ -24287,7 +25045,15 @@
                 <w:sz w:val="26"/>
                 <w:szCs w:val="26"/>
               </w:rPr>
-              <w:t>Hotrosim</w:t>
+              <w:t>h</w:t>
+            </w:r>
+            <w:r>
+              <w:rPr>
+                <w:rFonts w:ascii="Times New Roman" w:hAnsi="Times New Roman" w:cs="Times New Roman"/>
+                <w:sz w:val="26"/>
+                <w:szCs w:val="26"/>
+              </w:rPr>
+              <w:t>otrosim</w:t>
             </w:r>
           </w:p>
         </w:tc>
@@ -24312,7 +25078,15 @@
                 <w:sz w:val="26"/>
                 <w:szCs w:val="26"/>
               </w:rPr>
-              <w:t>Varchar</w:t>
+              <w:t>v</w:t>
+            </w:r>
+            <w:r>
+              <w:rPr>
+                <w:rFonts w:ascii="Times New Roman" w:hAnsi="Times New Roman" w:cs="Times New Roman"/>
+                <w:sz w:val="26"/>
+                <w:szCs w:val="26"/>
+              </w:rPr>
+              <w:t>archar</w:t>
             </w:r>
           </w:p>
         </w:tc>
@@ -24451,7 +25225,15 @@
                 <w:sz w:val="26"/>
                 <w:szCs w:val="26"/>
               </w:rPr>
-              <w:t>Congnghemanhinh</w:t>
+              <w:t>c</w:t>
+            </w:r>
+            <w:r>
+              <w:rPr>
+                <w:rFonts w:ascii="Times New Roman" w:hAnsi="Times New Roman" w:cs="Times New Roman"/>
+                <w:sz w:val="26"/>
+                <w:szCs w:val="26"/>
+              </w:rPr>
+              <w:t>ongnghemanhinh</w:t>
             </w:r>
           </w:p>
         </w:tc>
@@ -24476,7 +25258,15 @@
                 <w:sz w:val="26"/>
                 <w:szCs w:val="26"/>
               </w:rPr>
-              <w:t>Varchar</w:t>
+              <w:t>v</w:t>
+            </w:r>
+            <w:r>
+              <w:rPr>
+                <w:rFonts w:ascii="Times New Roman" w:hAnsi="Times New Roman" w:cs="Times New Roman"/>
+                <w:sz w:val="26"/>
+                <w:szCs w:val="26"/>
+              </w:rPr>
+              <w:t>archar</w:t>
             </w:r>
           </w:p>
         </w:tc>
@@ -24615,7 +25405,15 @@
                 <w:sz w:val="26"/>
                 <w:szCs w:val="26"/>
               </w:rPr>
-              <w:t>Kichthuocmanhinh</w:t>
+              <w:t>k</w:t>
+            </w:r>
+            <w:r>
+              <w:rPr>
+                <w:rFonts w:ascii="Times New Roman" w:hAnsi="Times New Roman" w:cs="Times New Roman"/>
+                <w:sz w:val="26"/>
+                <w:szCs w:val="26"/>
+              </w:rPr>
+              <w:t>ichthuocmanhinh</w:t>
             </w:r>
           </w:p>
         </w:tc>
@@ -24640,7 +25438,15 @@
                 <w:sz w:val="26"/>
                 <w:szCs w:val="26"/>
               </w:rPr>
-              <w:t>Varchar</w:t>
+              <w:t>v</w:t>
+            </w:r>
+            <w:r>
+              <w:rPr>
+                <w:rFonts w:ascii="Times New Roman" w:hAnsi="Times New Roman" w:cs="Times New Roman"/>
+                <w:sz w:val="26"/>
+                <w:szCs w:val="26"/>
+              </w:rPr>
+              <w:t>archar</w:t>
             </w:r>
           </w:p>
         </w:tc>
@@ -24779,7 +25585,15 @@
                 <w:sz w:val="26"/>
                 <w:szCs w:val="26"/>
               </w:rPr>
-              <w:t>Thoigiansudungpin</w:t>
+              <w:t>t</w:t>
+            </w:r>
+            <w:r>
+              <w:rPr>
+                <w:rFonts w:ascii="Times New Roman" w:hAnsi="Times New Roman" w:cs="Times New Roman"/>
+                <w:sz w:val="26"/>
+                <w:szCs w:val="26"/>
+              </w:rPr>
+              <w:t>hoigiansudungpin</w:t>
             </w:r>
           </w:p>
         </w:tc>
@@ -24804,7 +25618,15 @@
                 <w:sz w:val="26"/>
                 <w:szCs w:val="26"/>
               </w:rPr>
-              <w:t>Varchar</w:t>
+              <w:t>v</w:t>
+            </w:r>
+            <w:r>
+              <w:rPr>
+                <w:rFonts w:ascii="Times New Roman" w:hAnsi="Times New Roman" w:cs="Times New Roman"/>
+                <w:sz w:val="26"/>
+                <w:szCs w:val="26"/>
+              </w:rPr>
+              <w:t>archar</w:t>
             </w:r>
           </w:p>
         </w:tc>
@@ -24968,7 +25790,15 @@
                 <w:sz w:val="26"/>
                 <w:szCs w:val="26"/>
               </w:rPr>
-              <w:t>Varchar</w:t>
+              <w:t>v</w:t>
+            </w:r>
+            <w:r>
+              <w:rPr>
+                <w:rFonts w:ascii="Times New Roman" w:hAnsi="Times New Roman" w:cs="Times New Roman"/>
+                <w:sz w:val="26"/>
+                <w:szCs w:val="26"/>
+              </w:rPr>
+              <w:t>archar</w:t>
             </w:r>
           </w:p>
         </w:tc>
@@ -25107,7 +25937,15 @@
                 <w:sz w:val="26"/>
                 <w:szCs w:val="26"/>
               </w:rPr>
-              <w:t>Chatlieumat</w:t>
+              <w:t>c</w:t>
+            </w:r>
+            <w:r>
+              <w:rPr>
+                <w:rFonts w:ascii="Times New Roman" w:hAnsi="Times New Roman" w:cs="Times New Roman"/>
+                <w:sz w:val="26"/>
+                <w:szCs w:val="26"/>
+              </w:rPr>
+              <w:t>hatlieumat</w:t>
             </w:r>
           </w:p>
         </w:tc>
@@ -25132,7 +25970,15 @@
                 <w:sz w:val="26"/>
                 <w:szCs w:val="26"/>
               </w:rPr>
-              <w:t>Varchar</w:t>
+              <w:t>v</w:t>
+            </w:r>
+            <w:r>
+              <w:rPr>
+                <w:rFonts w:ascii="Times New Roman" w:hAnsi="Times New Roman" w:cs="Times New Roman"/>
+                <w:sz w:val="26"/>
+                <w:szCs w:val="26"/>
+              </w:rPr>
+              <w:t>archar</w:t>
             </w:r>
           </w:p>
         </w:tc>
@@ -25296,7 +26142,15 @@
                 <w:sz w:val="26"/>
                 <w:szCs w:val="26"/>
               </w:rPr>
-              <w:t>Varchar</w:t>
+              <w:t>v</w:t>
+            </w:r>
+            <w:r>
+              <w:rPr>
+                <w:rFonts w:ascii="Times New Roman" w:hAnsi="Times New Roman" w:cs="Times New Roman"/>
+                <w:sz w:val="26"/>
+                <w:szCs w:val="26"/>
+              </w:rPr>
+              <w:t>archar</w:t>
             </w:r>
           </w:p>
         </w:tc>
@@ -25460,7 +26314,15 @@
                 <w:sz w:val="26"/>
                 <w:szCs w:val="26"/>
               </w:rPr>
-              <w:t>Varchar</w:t>
+              <w:t>v</w:t>
+            </w:r>
+            <w:r>
+              <w:rPr>
+                <w:rFonts w:ascii="Times New Roman" w:hAnsi="Times New Roman" w:cs="Times New Roman"/>
+                <w:sz w:val="26"/>
+                <w:szCs w:val="26"/>
+              </w:rPr>
+              <w:t>archar</w:t>
             </w:r>
           </w:p>
         </w:tc>
@@ -25624,7 +26486,15 @@
                 <w:sz w:val="26"/>
                 <w:szCs w:val="26"/>
               </w:rPr>
-              <w:t>Varchar</w:t>
+              <w:t>v</w:t>
+            </w:r>
+            <w:r>
+              <w:rPr>
+                <w:rFonts w:ascii="Times New Roman" w:hAnsi="Times New Roman" w:cs="Times New Roman"/>
+                <w:sz w:val="26"/>
+                <w:szCs w:val="26"/>
+              </w:rPr>
+              <w:t>archar</w:t>
             </w:r>
           </w:p>
         </w:tc>
@@ -25755,13 +26625,13 @@
       </w:tblPr>
       <w:tblGrid>
         <w:gridCol w:w="679"/>
-        <w:gridCol w:w="1401"/>
-        <w:gridCol w:w="1028"/>
-        <w:gridCol w:w="600"/>
+        <w:gridCol w:w="1386"/>
+        <w:gridCol w:w="1031"/>
+        <w:gridCol w:w="601"/>
         <w:gridCol w:w="621"/>
         <w:gridCol w:w="794"/>
         <w:gridCol w:w="794"/>
-        <w:gridCol w:w="2140"/>
+        <w:gridCol w:w="2151"/>
       </w:tblGrid>
       <w:tr>
         <w:trPr>
@@ -26018,7 +26888,15 @@
                 <w:sz w:val="26"/>
                 <w:szCs w:val="26"/>
               </w:rPr>
-              <w:t>Id_giohang</w:t>
+              <w:t>i</w:t>
+            </w:r>
+            <w:r>
+              <w:rPr>
+                <w:rFonts w:ascii="Times New Roman" w:hAnsi="Times New Roman" w:cs="Times New Roman"/>
+                <w:sz w:val="26"/>
+                <w:szCs w:val="26"/>
+              </w:rPr>
+              <w:t>d_giohang</w:t>
             </w:r>
           </w:p>
         </w:tc>
@@ -26940,13 +27818,13 @@
       </w:tblPr>
       <w:tblGrid>
         <w:gridCol w:w="679"/>
-        <w:gridCol w:w="1747"/>
+        <w:gridCol w:w="1721"/>
         <w:gridCol w:w="1300"/>
-        <w:gridCol w:w="571"/>
+        <w:gridCol w:w="572"/>
         <w:gridCol w:w="621"/>
         <w:gridCol w:w="794"/>
         <w:gridCol w:w="794"/>
-        <w:gridCol w:w="1551"/>
+        <w:gridCol w:w="1576"/>
       </w:tblGrid>
       <w:tr>
         <w:trPr>
@@ -27203,7 +28081,15 @@
                 <w:sz w:val="26"/>
                 <w:szCs w:val="26"/>
               </w:rPr>
-              <w:t>Id_hd</w:t>
+              <w:t>i</w:t>
+            </w:r>
+            <w:r>
+              <w:rPr>
+                <w:rFonts w:ascii="Times New Roman" w:hAnsi="Times New Roman" w:cs="Times New Roman"/>
+                <w:sz w:val="26"/>
+                <w:szCs w:val="26"/>
+              </w:rPr>
+              <w:t>d_hd</w:t>
             </w:r>
           </w:p>
         </w:tc>
@@ -27581,7 +28467,15 @@
                 <w:sz w:val="26"/>
                 <w:szCs w:val="26"/>
               </w:rPr>
-              <w:t>Id_nv</w:t>
+              <w:t>i</w:t>
+            </w:r>
+            <w:r>
+              <w:rPr>
+                <w:rFonts w:ascii="Times New Roman" w:hAnsi="Times New Roman" w:cs="Times New Roman"/>
+                <w:sz w:val="26"/>
+                <w:szCs w:val="26"/>
+              </w:rPr>
+              <w:t>d_nv</w:t>
             </w:r>
           </w:p>
         </w:tc>
@@ -27944,7 +28838,15 @@
                 <w:sz w:val="26"/>
                 <w:szCs w:val="26"/>
               </w:rPr>
-              <w:t>Noi_nhanhang</w:t>
+              <w:t>n</w:t>
+            </w:r>
+            <w:r>
+              <w:rPr>
+                <w:rFonts w:ascii="Times New Roman" w:hAnsi="Times New Roman" w:cs="Times New Roman"/>
+                <w:sz w:val="26"/>
+                <w:szCs w:val="26"/>
+              </w:rPr>
+              <w:t>oi_nhanhang</w:t>
             </w:r>
           </w:p>
         </w:tc>
@@ -27969,7 +28871,15 @@
                 <w:sz w:val="26"/>
                 <w:szCs w:val="26"/>
               </w:rPr>
-              <w:t>Text</w:t>
+              <w:t>t</w:t>
+            </w:r>
+            <w:r>
+              <w:rPr>
+                <w:rFonts w:ascii="Times New Roman" w:hAnsi="Times New Roman" w:cs="Times New Roman"/>
+                <w:sz w:val="26"/>
+                <w:szCs w:val="26"/>
+              </w:rPr>
+              <w:t>ext</w:t>
             </w:r>
           </w:p>
         </w:tc>
@@ -28125,7 +29035,15 @@
                 <w:sz w:val="26"/>
                 <w:szCs w:val="26"/>
               </w:rPr>
-              <w:t>Trạng thái</w:t>
+              <w:t>t</w:t>
+            </w:r>
+            <w:r>
+              <w:rPr>
+                <w:rFonts w:ascii="Times New Roman" w:hAnsi="Times New Roman" w:cs="Times New Roman"/>
+                <w:sz w:val="26"/>
+                <w:szCs w:val="26"/>
+              </w:rPr>
+              <w:t>rạng thái</w:t>
             </w:r>
           </w:p>
         </w:tc>
@@ -28331,7 +29249,15 @@
                 <w:sz w:val="26"/>
                 <w:szCs w:val="26"/>
               </w:rPr>
-              <w:t>Text</w:t>
+              <w:t>t</w:t>
+            </w:r>
+            <w:r>
+              <w:rPr>
+                <w:rFonts w:ascii="Times New Roman" w:hAnsi="Times New Roman" w:cs="Times New Roman"/>
+                <w:sz w:val="26"/>
+                <w:szCs w:val="26"/>
+              </w:rPr>
+              <w:t>ext</w:t>
             </w:r>
           </w:p>
         </w:tc>
@@ -28734,7 +29660,15 @@
                 <w:sz w:val="26"/>
                 <w:szCs w:val="26"/>
               </w:rPr>
-              <w:t>Id_cthd</w:t>
+              <w:t>i</w:t>
+            </w:r>
+            <w:r>
+              <w:rPr>
+                <w:rFonts w:ascii="Times New Roman" w:hAnsi="Times New Roman" w:cs="Times New Roman"/>
+                <w:sz w:val="26"/>
+                <w:szCs w:val="26"/>
+              </w:rPr>
+              <w:t>d_cthd</w:t>
             </w:r>
           </w:p>
         </w:tc>
@@ -28923,7 +29857,15 @@
                 <w:sz w:val="26"/>
                 <w:szCs w:val="26"/>
               </w:rPr>
-              <w:t>Id_hd</w:t>
+              <w:t>i</w:t>
+            </w:r>
+            <w:r>
+              <w:rPr>
+                <w:rFonts w:ascii="Times New Roman" w:hAnsi="Times New Roman" w:cs="Times New Roman"/>
+                <w:sz w:val="26"/>
+                <w:szCs w:val="26"/>
+              </w:rPr>
+              <w:t>d_hd</w:t>
             </w:r>
           </w:p>
         </w:tc>
@@ -29112,7 +30054,15 @@
                 <w:sz w:val="26"/>
                 <w:szCs w:val="26"/>
               </w:rPr>
-              <w:t>Id_sp</w:t>
+              <w:t>i</w:t>
+            </w:r>
+            <w:r>
+              <w:rPr>
+                <w:rFonts w:ascii="Times New Roman" w:hAnsi="Times New Roman" w:cs="Times New Roman"/>
+                <w:sz w:val="26"/>
+                <w:szCs w:val="26"/>
+              </w:rPr>
+              <w:t>d_sp</w:t>
             </w:r>
           </w:p>
         </w:tc>
@@ -30100,7 +31050,15 @@
                 <w:sz w:val="26"/>
                 <w:szCs w:val="26"/>
               </w:rPr>
-              <w:t>Id_bl</w:t>
+              <w:t>i</w:t>
+            </w:r>
+            <w:r>
+              <w:rPr>
+                <w:rFonts w:ascii="Times New Roman" w:hAnsi="Times New Roman" w:cs="Times New Roman"/>
+                <w:sz w:val="26"/>
+                <w:szCs w:val="26"/>
+              </w:rPr>
+              <w:t>d_bl</w:t>
             </w:r>
           </w:p>
         </w:tc>
@@ -30289,7 +31247,15 @@
                 <w:sz w:val="26"/>
                 <w:szCs w:val="26"/>
               </w:rPr>
-              <w:t>Id_sp</w:t>
+              <w:t>i</w:t>
+            </w:r>
+            <w:r>
+              <w:rPr>
+                <w:rFonts w:ascii="Times New Roman" w:hAnsi="Times New Roman" w:cs="Times New Roman"/>
+                <w:sz w:val="26"/>
+                <w:szCs w:val="26"/>
+              </w:rPr>
+              <w:t>d_sp</w:t>
             </w:r>
           </w:p>
         </w:tc>
@@ -30519,7 +31485,15 @@
                 <w:sz w:val="26"/>
                 <w:szCs w:val="26"/>
               </w:rPr>
-              <w:t>Varchar</w:t>
+              <w:t>v</w:t>
+            </w:r>
+            <w:r>
+              <w:rPr>
+                <w:rFonts w:ascii="Times New Roman" w:hAnsi="Times New Roman" w:cs="Times New Roman"/>
+                <w:sz w:val="26"/>
+                <w:szCs w:val="26"/>
+              </w:rPr>
+              <w:t>archar</w:t>
             </w:r>
           </w:p>
         </w:tc>
@@ -30724,7 +31698,15 @@
                 <w:sz w:val="26"/>
                 <w:szCs w:val="26"/>
               </w:rPr>
-              <w:t>Varchar</w:t>
+              <w:t>v</w:t>
+            </w:r>
+            <w:r>
+              <w:rPr>
+                <w:rFonts w:ascii="Times New Roman" w:hAnsi="Times New Roman" w:cs="Times New Roman"/>
+                <w:sz w:val="26"/>
+                <w:szCs w:val="26"/>
+              </w:rPr>
+              <w:t>archar</w:t>
             </w:r>
           </w:p>
         </w:tc>
@@ -30929,7 +31911,15 @@
                 <w:sz w:val="26"/>
                 <w:szCs w:val="26"/>
               </w:rPr>
-              <w:t>Varchar</w:t>
+              <w:t>v</w:t>
+            </w:r>
+            <w:r>
+              <w:rPr>
+                <w:rFonts w:ascii="Times New Roman" w:hAnsi="Times New Roman" w:cs="Times New Roman"/>
+                <w:sz w:val="26"/>
+                <w:szCs w:val="26"/>
+              </w:rPr>
+              <w:t>archar</w:t>
             </w:r>
           </w:p>
         </w:tc>
@@ -31093,7 +32083,15 @@
                 <w:sz w:val="26"/>
                 <w:szCs w:val="26"/>
               </w:rPr>
-              <w:t>Img</w:t>
+              <w:t>i</w:t>
+            </w:r>
+            <w:r>
+              <w:rPr>
+                <w:rFonts w:ascii="Times New Roman" w:hAnsi="Times New Roman" w:cs="Times New Roman"/>
+                <w:sz w:val="26"/>
+                <w:szCs w:val="26"/>
+              </w:rPr>
+              <w:t>mg</w:t>
             </w:r>
             <w:r>
               <w:rPr>
@@ -31126,7 +32124,15 @@
                 <w:sz w:val="26"/>
                 <w:szCs w:val="26"/>
               </w:rPr>
-              <w:t>Varchar</w:t>
+              <w:t>v</w:t>
+            </w:r>
+            <w:r>
+              <w:rPr>
+                <w:rFonts w:ascii="Times New Roman" w:hAnsi="Times New Roman" w:cs="Times New Roman"/>
+                <w:sz w:val="26"/>
+                <w:szCs w:val="26"/>
+              </w:rPr>
+              <w:t>archar</w:t>
             </w:r>
           </w:p>
         </w:tc>
@@ -31463,7 +32469,15 @@
                 <w:sz w:val="26"/>
                 <w:szCs w:val="26"/>
               </w:rPr>
-              <w:t>Noidung</w:t>
+              <w:t>n</w:t>
+            </w:r>
+            <w:r>
+              <w:rPr>
+                <w:rFonts w:ascii="Times New Roman" w:hAnsi="Times New Roman" w:cs="Times New Roman"/>
+                <w:sz w:val="26"/>
+                <w:szCs w:val="26"/>
+              </w:rPr>
+              <w:t>oidung</w:t>
             </w:r>
             <w:r>
               <w:rPr>
@@ -31496,7 +32510,15 @@
                 <w:sz w:val="26"/>
                 <w:szCs w:val="26"/>
               </w:rPr>
-              <w:t>Text</w:t>
+              <w:t>t</w:t>
+            </w:r>
+            <w:r>
+              <w:rPr>
+                <w:rFonts w:ascii="Times New Roman" w:hAnsi="Times New Roman" w:cs="Times New Roman"/>
+                <w:sz w:val="26"/>
+                <w:szCs w:val="26"/>
+              </w:rPr>
+              <w:t>ext</w:t>
             </w:r>
           </w:p>
         </w:tc>
@@ -31644,7 +32666,15 @@
                 <w:sz w:val="26"/>
                 <w:szCs w:val="26"/>
               </w:rPr>
-              <w:t>Ngaydanhgia</w:t>
+              <w:t>n</w:t>
+            </w:r>
+            <w:r>
+              <w:rPr>
+                <w:rFonts w:ascii="Times New Roman" w:hAnsi="Times New Roman" w:cs="Times New Roman"/>
+                <w:sz w:val="26"/>
+                <w:szCs w:val="26"/>
+              </w:rPr>
+              <w:t>gaydanhgia</w:t>
             </w:r>
           </w:p>
         </w:tc>
@@ -32074,7 +33104,15 @@
                 <w:sz w:val="26"/>
                 <w:szCs w:val="26"/>
               </w:rPr>
-              <w:t>Id_nv</w:t>
+              <w:t>i</w:t>
+            </w:r>
+            <w:r>
+              <w:rPr>
+                <w:rFonts w:ascii="Times New Roman" w:hAnsi="Times New Roman" w:cs="Times New Roman"/>
+                <w:sz w:val="26"/>
+                <w:szCs w:val="26"/>
+              </w:rPr>
+              <w:t>d_nv</w:t>
             </w:r>
           </w:p>
         </w:tc>
@@ -32263,7 +33301,15 @@
                 <w:sz w:val="26"/>
                 <w:szCs w:val="26"/>
               </w:rPr>
-              <w:t>Ten_nv</w:t>
+              <w:t>t</w:t>
+            </w:r>
+            <w:r>
+              <w:rPr>
+                <w:rFonts w:ascii="Times New Roman" w:hAnsi="Times New Roman" w:cs="Times New Roman"/>
+                <w:sz w:val="26"/>
+                <w:szCs w:val="26"/>
+              </w:rPr>
+              <w:t>en_nv</w:t>
             </w:r>
           </w:p>
         </w:tc>
@@ -32288,7 +33334,15 @@
                 <w:sz w:val="26"/>
                 <w:szCs w:val="26"/>
               </w:rPr>
-              <w:t>Varchar</w:t>
+              <w:t>v</w:t>
+            </w:r>
+            <w:r>
+              <w:rPr>
+                <w:rFonts w:ascii="Times New Roman" w:hAnsi="Times New Roman" w:cs="Times New Roman"/>
+                <w:sz w:val="26"/>
+                <w:szCs w:val="26"/>
+              </w:rPr>
+              <w:t>archar</w:t>
             </w:r>
           </w:p>
         </w:tc>
@@ -32452,7 +33506,15 @@
                 <w:sz w:val="26"/>
                 <w:szCs w:val="26"/>
               </w:rPr>
-              <w:t>Tentaikhoan_nv</w:t>
+              <w:t>t</w:t>
+            </w:r>
+            <w:r>
+              <w:rPr>
+                <w:rFonts w:ascii="Times New Roman" w:hAnsi="Times New Roman" w:cs="Times New Roman"/>
+                <w:sz w:val="26"/>
+                <w:szCs w:val="26"/>
+              </w:rPr>
+              <w:t>entaikhoan_nv</w:t>
             </w:r>
           </w:p>
         </w:tc>
@@ -32477,7 +33539,15 @@
                 <w:sz w:val="26"/>
                 <w:szCs w:val="26"/>
               </w:rPr>
-              <w:t>Varchar</w:t>
+              <w:t>v</w:t>
+            </w:r>
+            <w:r>
+              <w:rPr>
+                <w:rFonts w:ascii="Times New Roman" w:hAnsi="Times New Roman" w:cs="Times New Roman"/>
+                <w:sz w:val="26"/>
+                <w:szCs w:val="26"/>
+              </w:rPr>
+              <w:t>archar</w:t>
             </w:r>
           </w:p>
         </w:tc>
@@ -32640,7 +33710,15 @@
                 <w:sz w:val="26"/>
                 <w:szCs w:val="26"/>
               </w:rPr>
-              <w:t>Matkhau_nv</w:t>
+              <w:t>m</w:t>
+            </w:r>
+            <w:r>
+              <w:rPr>
+                <w:rFonts w:ascii="Times New Roman" w:hAnsi="Times New Roman" w:cs="Times New Roman"/>
+                <w:sz w:val="26"/>
+                <w:szCs w:val="26"/>
+              </w:rPr>
+              <w:t>atkhau_nv</w:t>
             </w:r>
           </w:p>
         </w:tc>
@@ -32665,7 +33743,15 @@
                 <w:sz w:val="26"/>
                 <w:szCs w:val="26"/>
               </w:rPr>
-              <w:t>Varchar</w:t>
+              <w:t>v</w:t>
+            </w:r>
+            <w:r>
+              <w:rPr>
+                <w:rFonts w:ascii="Times New Roman" w:hAnsi="Times New Roman" w:cs="Times New Roman"/>
+                <w:sz w:val="26"/>
+                <w:szCs w:val="26"/>
+              </w:rPr>
+              <w:t>archar</w:t>
             </w:r>
           </w:p>
         </w:tc>
@@ -32828,7 +33914,15 @@
                 <w:sz w:val="26"/>
                 <w:szCs w:val="26"/>
               </w:rPr>
-              <w:t>Img_nv</w:t>
+              <w:t>i</w:t>
+            </w:r>
+            <w:r>
+              <w:rPr>
+                <w:rFonts w:ascii="Times New Roman" w:hAnsi="Times New Roman" w:cs="Times New Roman"/>
+                <w:sz w:val="26"/>
+                <w:szCs w:val="26"/>
+              </w:rPr>
+              <w:t>mg_nv</w:t>
             </w:r>
           </w:p>
         </w:tc>
@@ -32853,7 +33947,15 @@
                 <w:sz w:val="26"/>
                 <w:szCs w:val="26"/>
               </w:rPr>
-              <w:t>Varchar</w:t>
+              <w:t>v</w:t>
+            </w:r>
+            <w:r>
+              <w:rPr>
+                <w:rFonts w:ascii="Times New Roman" w:hAnsi="Times New Roman" w:cs="Times New Roman"/>
+                <w:sz w:val="26"/>
+                <w:szCs w:val="26"/>
+              </w:rPr>
+              <w:t>archar</w:t>
             </w:r>
           </w:p>
         </w:tc>
@@ -32972,8 +34074,6 @@
       <w:pPr>
         <w:suppressAutoHyphens w:val="0"/>
       </w:pPr>
-      <w:bookmarkStart w:id="15" w:name="_GoBack"/>
-      <w:bookmarkEnd w:id="15"/>
       <w:r>
         <w:br w:type="page"/>
       </w:r>
@@ -33056,6 +34156,7 @@
       <w:pPr>
         <w:pStyle w:val="Heading2"/>
       </w:pPr>
+      <w:bookmarkStart w:id="19" w:name="_Toc70101410"/>
       <w:r>
         <w:t>2</w:t>
       </w:r>
@@ -33065,14 +34166,17 @@
       <w:r>
         <w:t xml:space="preserve"> Cài đặt giải pháp</w:t>
       </w:r>
+      <w:bookmarkEnd w:id="19"/>
     </w:p>
     <w:p>
       <w:pPr>
         <w:pStyle w:val="Heading2"/>
       </w:pPr>
+      <w:bookmarkStart w:id="20" w:name="_Toc70101411"/>
       <w:r>
         <w:t>2.4 Đánh giá kiểm thử</w:t>
       </w:r>
+      <w:bookmarkEnd w:id="20"/>
     </w:p>
     <w:p>
       <w:pPr>
@@ -34530,15 +35634,7 @@
                 <w:sz w:val="26"/>
                 <w:szCs w:val="26"/>
               </w:rPr>
-              <w:t>Thêm vào giỏ hàng hoặ</w:t>
-            </w:r>
-            <w:r>
-              <w:rPr>
-                <w:rFonts w:ascii="Times New Roman" w:hAnsi="Times New Roman" w:cs="Times New Roman"/>
-                <w:sz w:val="26"/>
-                <w:szCs w:val="26"/>
-              </w:rPr>
-              <w:t>c mua ngay khi đã đăng nhập</w:t>
+              <w:t>Thêm vào giỏ hàng hoặc mua ngay khi đã đăng nhập</w:t>
             </w:r>
           </w:p>
         </w:tc>
@@ -34579,11 +35675,2179 @@
     </w:tbl>
     <w:p>
       <w:pPr>
-        <w:rPr>
-          <w:sz w:val="26"/>
-          <w:szCs w:val="26"/>
-        </w:rPr>
-      </w:pPr>
+        <w:pStyle w:val="ListParagraph"/>
+        <w:rPr>
+          <w:sz w:val="26"/>
+          <w:szCs w:val="26"/>
+        </w:rPr>
+      </w:pPr>
+    </w:p>
+    <w:p>
+      <w:pPr>
+        <w:pStyle w:val="ListParagraph"/>
+        <w:numPr>
+          <w:ilvl w:val="0"/>
+          <w:numId w:val="8"/>
+        </w:numPr>
+        <w:rPr>
+          <w:rFonts w:ascii="Times New Roman" w:hAnsi="Times New Roman" w:cs="Times New Roman"/>
+          <w:sz w:val="26"/>
+          <w:szCs w:val="26"/>
+        </w:rPr>
+      </w:pPr>
+      <w:r>
+        <w:rPr>
+          <w:rFonts w:ascii="Times New Roman" w:hAnsi="Times New Roman" w:cs="Times New Roman"/>
+          <w:sz w:val="26"/>
+          <w:szCs w:val="26"/>
+        </w:rPr>
+        <w:t>Thanh toán đơn hàng</w:t>
+      </w:r>
+    </w:p>
+    <w:p>
+      <w:pPr>
+        <w:ind w:left="360"/>
+        <w:rPr>
+          <w:sz w:val="26"/>
+          <w:szCs w:val="26"/>
+        </w:rPr>
+      </w:pPr>
+    </w:p>
+    <w:tbl>
+      <w:tblPr>
+        <w:tblStyle w:val="TableGrid"/>
+        <w:tblW w:w="8460" w:type="dxa"/>
+        <w:jc w:val="center"/>
+        <w:tblLook w:val="04A0" w:firstRow="1" w:lastRow="0" w:firstColumn="1" w:lastColumn="0" w:noHBand="0" w:noVBand="1"/>
+      </w:tblPr>
+      <w:tblGrid>
+        <w:gridCol w:w="679"/>
+        <w:gridCol w:w="3816"/>
+        <w:gridCol w:w="3965"/>
+      </w:tblGrid>
+      <w:tr>
+        <w:trPr>
+          <w:jc w:val="center"/>
+        </w:trPr>
+        <w:tc>
+          <w:tcPr>
+            <w:tcW w:w="679" w:type="dxa"/>
+          </w:tcPr>
+          <w:p>
+            <w:pPr>
+              <w:pStyle w:val="ListParagraph"/>
+              <w:ind w:left="0"/>
+              <w:jc w:val="center"/>
+              <w:rPr>
+                <w:rFonts w:ascii="Times New Roman" w:hAnsi="Times New Roman" w:cs="Times New Roman"/>
+                <w:sz w:val="26"/>
+                <w:szCs w:val="26"/>
+              </w:rPr>
+            </w:pPr>
+            <w:r>
+              <w:rPr>
+                <w:rFonts w:ascii="Times New Roman" w:hAnsi="Times New Roman" w:cs="Times New Roman"/>
+                <w:sz w:val="26"/>
+                <w:szCs w:val="26"/>
+              </w:rPr>
+              <w:t>STT</w:t>
+            </w:r>
+          </w:p>
+        </w:tc>
+        <w:tc>
+          <w:tcPr>
+            <w:tcW w:w="3816" w:type="dxa"/>
+          </w:tcPr>
+          <w:p>
+            <w:pPr>
+              <w:pStyle w:val="ListParagraph"/>
+              <w:ind w:left="0"/>
+              <w:jc w:val="center"/>
+              <w:rPr>
+                <w:rFonts w:ascii="Times New Roman" w:hAnsi="Times New Roman" w:cs="Times New Roman"/>
+                <w:sz w:val="26"/>
+                <w:szCs w:val="26"/>
+              </w:rPr>
+            </w:pPr>
+            <w:r>
+              <w:rPr>
+                <w:rFonts w:ascii="Times New Roman" w:hAnsi="Times New Roman" w:cs="Times New Roman"/>
+                <w:sz w:val="26"/>
+                <w:szCs w:val="26"/>
+              </w:rPr>
+              <w:t>Trường hợp</w:t>
+            </w:r>
+          </w:p>
+        </w:tc>
+        <w:tc>
+          <w:tcPr>
+            <w:tcW w:w="3965" w:type="dxa"/>
+          </w:tcPr>
+          <w:p>
+            <w:pPr>
+              <w:pStyle w:val="ListParagraph"/>
+              <w:ind w:left="0"/>
+              <w:jc w:val="center"/>
+              <w:rPr>
+                <w:rFonts w:ascii="Times New Roman" w:hAnsi="Times New Roman" w:cs="Times New Roman"/>
+                <w:sz w:val="26"/>
+                <w:szCs w:val="26"/>
+              </w:rPr>
+            </w:pPr>
+            <w:r>
+              <w:rPr>
+                <w:rFonts w:ascii="Times New Roman" w:hAnsi="Times New Roman" w:cs="Times New Roman"/>
+                <w:sz w:val="26"/>
+                <w:szCs w:val="26"/>
+              </w:rPr>
+              <w:t>Kết quả kiểm thử</w:t>
+            </w:r>
+          </w:p>
+        </w:tc>
+      </w:tr>
+      <w:tr>
+        <w:trPr>
+          <w:jc w:val="center"/>
+        </w:trPr>
+        <w:tc>
+          <w:tcPr>
+            <w:tcW w:w="679" w:type="dxa"/>
+          </w:tcPr>
+          <w:p>
+            <w:pPr>
+              <w:pStyle w:val="ListParagraph"/>
+              <w:ind w:left="0"/>
+              <w:jc w:val="center"/>
+              <w:rPr>
+                <w:rFonts w:ascii="Times New Roman" w:hAnsi="Times New Roman" w:cs="Times New Roman"/>
+                <w:sz w:val="26"/>
+                <w:szCs w:val="26"/>
+              </w:rPr>
+            </w:pPr>
+            <w:r>
+              <w:rPr>
+                <w:rFonts w:ascii="Times New Roman" w:hAnsi="Times New Roman" w:cs="Times New Roman"/>
+                <w:sz w:val="26"/>
+                <w:szCs w:val="26"/>
+              </w:rPr>
+              <w:t>1</w:t>
+            </w:r>
+          </w:p>
+        </w:tc>
+        <w:tc>
+          <w:tcPr>
+            <w:tcW w:w="3816" w:type="dxa"/>
+          </w:tcPr>
+          <w:p>
+            <w:pPr>
+              <w:pStyle w:val="ListParagraph"/>
+              <w:ind w:left="0"/>
+              <w:jc w:val="both"/>
+              <w:rPr>
+                <w:rFonts w:ascii="Times New Roman" w:hAnsi="Times New Roman" w:cs="Times New Roman"/>
+                <w:sz w:val="26"/>
+                <w:szCs w:val="26"/>
+              </w:rPr>
+            </w:pPr>
+            <w:r>
+              <w:rPr>
+                <w:rFonts w:ascii="Times New Roman" w:hAnsi="Times New Roman" w:cs="Times New Roman"/>
+                <w:sz w:val="26"/>
+                <w:szCs w:val="26"/>
+              </w:rPr>
+              <w:t xml:space="preserve">Chưa chọn sản phẩm mà cần thanh toán </w:t>
+            </w:r>
+          </w:p>
+        </w:tc>
+        <w:tc>
+          <w:tcPr>
+            <w:tcW w:w="3965" w:type="dxa"/>
+          </w:tcPr>
+          <w:p>
+            <w:pPr>
+              <w:pStyle w:val="ListParagraph"/>
+              <w:ind w:left="0"/>
+              <w:jc w:val="both"/>
+              <w:rPr>
+                <w:rFonts w:ascii="Times New Roman" w:hAnsi="Times New Roman" w:cs="Times New Roman"/>
+                <w:sz w:val="26"/>
+                <w:szCs w:val="26"/>
+              </w:rPr>
+            </w:pPr>
+            <w:r>
+              <w:rPr>
+                <w:rFonts w:ascii="Times New Roman" w:hAnsi="Times New Roman" w:cs="Times New Roman"/>
+                <w:sz w:val="26"/>
+                <w:szCs w:val="26"/>
+              </w:rPr>
+              <w:t>Hệ thống thống báo người dùng chọn sản phẩm cần thanh toán</w:t>
+            </w:r>
+          </w:p>
+        </w:tc>
+      </w:tr>
+      <w:tr>
+        <w:trPr>
+          <w:trHeight w:val="70"/>
+          <w:jc w:val="center"/>
+        </w:trPr>
+        <w:tc>
+          <w:tcPr>
+            <w:tcW w:w="679" w:type="dxa"/>
+          </w:tcPr>
+          <w:p>
+            <w:pPr>
+              <w:pStyle w:val="ListParagraph"/>
+              <w:ind w:left="0"/>
+              <w:jc w:val="center"/>
+              <w:rPr>
+                <w:rFonts w:ascii="Times New Roman" w:hAnsi="Times New Roman" w:cs="Times New Roman"/>
+                <w:sz w:val="26"/>
+                <w:szCs w:val="26"/>
+              </w:rPr>
+            </w:pPr>
+            <w:r>
+              <w:rPr>
+                <w:rFonts w:ascii="Times New Roman" w:hAnsi="Times New Roman" w:cs="Times New Roman"/>
+                <w:sz w:val="26"/>
+                <w:szCs w:val="26"/>
+              </w:rPr>
+              <w:t>2</w:t>
+            </w:r>
+          </w:p>
+        </w:tc>
+        <w:tc>
+          <w:tcPr>
+            <w:tcW w:w="3816" w:type="dxa"/>
+          </w:tcPr>
+          <w:p>
+            <w:pPr>
+              <w:pStyle w:val="ListParagraph"/>
+              <w:ind w:left="0"/>
+              <w:jc w:val="both"/>
+              <w:rPr>
+                <w:rFonts w:ascii="Times New Roman" w:hAnsi="Times New Roman" w:cs="Times New Roman"/>
+                <w:sz w:val="26"/>
+                <w:szCs w:val="26"/>
+              </w:rPr>
+            </w:pPr>
+            <w:r>
+              <w:rPr>
+                <w:rFonts w:ascii="Times New Roman" w:hAnsi="Times New Roman" w:cs="Times New Roman"/>
+                <w:sz w:val="26"/>
+                <w:szCs w:val="26"/>
+              </w:rPr>
+              <w:t>Người đùng chọn số lượng mua lớn hơn số lượng có sẳn trong kho hàng</w:t>
+            </w:r>
+          </w:p>
+        </w:tc>
+        <w:tc>
+          <w:tcPr>
+            <w:tcW w:w="3965" w:type="dxa"/>
+          </w:tcPr>
+          <w:p>
+            <w:pPr>
+              <w:pStyle w:val="ListParagraph"/>
+              <w:ind w:left="0"/>
+              <w:jc w:val="both"/>
+              <w:rPr>
+                <w:rFonts w:ascii="Times New Roman" w:hAnsi="Times New Roman" w:cs="Times New Roman"/>
+                <w:sz w:val="26"/>
+                <w:szCs w:val="26"/>
+              </w:rPr>
+            </w:pPr>
+            <w:r>
+              <w:rPr>
+                <w:rFonts w:ascii="Times New Roman" w:hAnsi="Times New Roman" w:cs="Times New Roman"/>
+                <w:sz w:val="26"/>
+                <w:szCs w:val="26"/>
+              </w:rPr>
+              <w:t>Hệ thống thông báo Số lượng trong kho hiện không đủ</w:t>
+            </w:r>
+          </w:p>
+        </w:tc>
+      </w:tr>
+      <w:tr>
+        <w:trPr>
+          <w:trHeight w:val="70"/>
+          <w:jc w:val="center"/>
+        </w:trPr>
+        <w:tc>
+          <w:tcPr>
+            <w:tcW w:w="679" w:type="dxa"/>
+          </w:tcPr>
+          <w:p>
+            <w:pPr>
+              <w:pStyle w:val="ListParagraph"/>
+              <w:ind w:left="0"/>
+              <w:jc w:val="center"/>
+              <w:rPr>
+                <w:rFonts w:ascii="Times New Roman" w:hAnsi="Times New Roman" w:cs="Times New Roman"/>
+                <w:sz w:val="26"/>
+                <w:szCs w:val="26"/>
+              </w:rPr>
+            </w:pPr>
+            <w:r>
+              <w:rPr>
+                <w:rFonts w:ascii="Times New Roman" w:hAnsi="Times New Roman" w:cs="Times New Roman"/>
+                <w:sz w:val="26"/>
+                <w:szCs w:val="26"/>
+              </w:rPr>
+              <w:t>3</w:t>
+            </w:r>
+          </w:p>
+        </w:tc>
+        <w:tc>
+          <w:tcPr>
+            <w:tcW w:w="3816" w:type="dxa"/>
+          </w:tcPr>
+          <w:p>
+            <w:pPr>
+              <w:pStyle w:val="ListParagraph"/>
+              <w:ind w:left="0"/>
+              <w:jc w:val="both"/>
+              <w:rPr>
+                <w:rFonts w:ascii="Times New Roman" w:hAnsi="Times New Roman" w:cs="Times New Roman"/>
+                <w:sz w:val="26"/>
+                <w:szCs w:val="26"/>
+              </w:rPr>
+            </w:pPr>
+            <w:r>
+              <w:rPr>
+                <w:rFonts w:ascii="Times New Roman" w:hAnsi="Times New Roman" w:cs="Times New Roman"/>
+                <w:sz w:val="26"/>
+                <w:szCs w:val="26"/>
+              </w:rPr>
+              <w:t>Người dùng chưa nhập đầy đủ thông tin mà hệ thống yêu cầu.</w:t>
+            </w:r>
+          </w:p>
+        </w:tc>
+        <w:tc>
+          <w:tcPr>
+            <w:tcW w:w="3965" w:type="dxa"/>
+          </w:tcPr>
+          <w:p>
+            <w:pPr>
+              <w:pStyle w:val="ListParagraph"/>
+              <w:ind w:left="0"/>
+              <w:jc w:val="both"/>
+              <w:rPr>
+                <w:rFonts w:ascii="Times New Roman" w:hAnsi="Times New Roman" w:cs="Times New Roman"/>
+                <w:sz w:val="26"/>
+                <w:szCs w:val="26"/>
+              </w:rPr>
+            </w:pPr>
+            <w:r>
+              <w:rPr>
+                <w:rFonts w:ascii="Times New Roman" w:hAnsi="Times New Roman" w:cs="Times New Roman"/>
+                <w:sz w:val="26"/>
+                <w:szCs w:val="26"/>
+              </w:rPr>
+              <w:t>Hệ thống thông báo lỗi bên dưới yêu cầu người dùng nhập đầy đủ</w:t>
+            </w:r>
+            <w:r>
+              <w:rPr>
+                <w:rFonts w:ascii="Times New Roman" w:hAnsi="Times New Roman" w:cs="Times New Roman"/>
+                <w:sz w:val="26"/>
+                <w:szCs w:val="26"/>
+              </w:rPr>
+              <w:t xml:space="preserve"> thông tin</w:t>
+            </w:r>
+            <w:r>
+              <w:rPr>
+                <w:rFonts w:ascii="Times New Roman" w:hAnsi="Times New Roman" w:cs="Times New Roman"/>
+                <w:sz w:val="26"/>
+                <w:szCs w:val="26"/>
+              </w:rPr>
+              <w:t>.</w:t>
+            </w:r>
+          </w:p>
+        </w:tc>
+      </w:tr>
+      <w:tr>
+        <w:trPr>
+          <w:trHeight w:val="70"/>
+          <w:jc w:val="center"/>
+        </w:trPr>
+        <w:tc>
+          <w:tcPr>
+            <w:tcW w:w="679" w:type="dxa"/>
+          </w:tcPr>
+          <w:p>
+            <w:pPr>
+              <w:pStyle w:val="ListParagraph"/>
+              <w:ind w:left="0"/>
+              <w:jc w:val="center"/>
+              <w:rPr>
+                <w:rFonts w:ascii="Times New Roman" w:hAnsi="Times New Roman" w:cs="Times New Roman"/>
+                <w:sz w:val="26"/>
+                <w:szCs w:val="26"/>
+              </w:rPr>
+            </w:pPr>
+            <w:r>
+              <w:rPr>
+                <w:rFonts w:ascii="Times New Roman" w:hAnsi="Times New Roman" w:cs="Times New Roman"/>
+                <w:sz w:val="26"/>
+                <w:szCs w:val="26"/>
+              </w:rPr>
+              <w:t>4</w:t>
+            </w:r>
+          </w:p>
+        </w:tc>
+        <w:tc>
+          <w:tcPr>
+            <w:tcW w:w="3816" w:type="dxa"/>
+          </w:tcPr>
+          <w:p>
+            <w:pPr>
+              <w:pStyle w:val="ListParagraph"/>
+              <w:ind w:left="0"/>
+              <w:jc w:val="both"/>
+              <w:rPr>
+                <w:rFonts w:ascii="Times New Roman" w:hAnsi="Times New Roman" w:cs="Times New Roman"/>
+                <w:sz w:val="26"/>
+                <w:szCs w:val="26"/>
+              </w:rPr>
+            </w:pPr>
+            <w:r>
+              <w:rPr>
+                <w:rFonts w:ascii="Times New Roman" w:hAnsi="Times New Roman" w:cs="Times New Roman"/>
+                <w:sz w:val="26"/>
+                <w:szCs w:val="26"/>
+              </w:rPr>
+              <w:t>Ngườ</w:t>
+            </w:r>
+            <w:r>
+              <w:rPr>
+                <w:rFonts w:ascii="Times New Roman" w:hAnsi="Times New Roman" w:cs="Times New Roman"/>
+                <w:sz w:val="26"/>
+                <w:szCs w:val="26"/>
+              </w:rPr>
+              <w:t>i dùng n</w:t>
+            </w:r>
+            <w:r>
+              <w:rPr>
+                <w:rFonts w:ascii="Times New Roman" w:hAnsi="Times New Roman" w:cs="Times New Roman"/>
+                <w:sz w:val="26"/>
+                <w:szCs w:val="26"/>
+              </w:rPr>
+              <w:t xml:space="preserve">hập đầy đủ thông tin tên khách hàng, số điện thoại, </w:t>
+            </w:r>
+            <w:r>
+              <w:rPr>
+                <w:rFonts w:ascii="Times New Roman" w:hAnsi="Times New Roman" w:cs="Times New Roman"/>
+                <w:sz w:val="26"/>
+                <w:szCs w:val="26"/>
+              </w:rPr>
+              <w:t xml:space="preserve">địa </w:t>
+            </w:r>
+            <w:r>
+              <w:rPr>
+                <w:rFonts w:ascii="Times New Roman" w:hAnsi="Times New Roman" w:cs="Times New Roman"/>
+                <w:sz w:val="26"/>
+                <w:szCs w:val="26"/>
+              </w:rPr>
+              <w:lastRenderedPageBreak/>
+              <w:t>chỉ, số nhà, đường, … và chọn sản phẩm cầ</w:t>
+            </w:r>
+            <w:r>
+              <w:rPr>
+                <w:rFonts w:ascii="Times New Roman" w:hAnsi="Times New Roman" w:cs="Times New Roman"/>
+                <w:sz w:val="26"/>
+                <w:szCs w:val="26"/>
+              </w:rPr>
+              <w:t>n thanh toán</w:t>
+            </w:r>
+          </w:p>
+        </w:tc>
+        <w:tc>
+          <w:tcPr>
+            <w:tcW w:w="3965" w:type="dxa"/>
+          </w:tcPr>
+          <w:p>
+            <w:pPr>
+              <w:pStyle w:val="ListParagraph"/>
+              <w:ind w:left="0"/>
+              <w:jc w:val="both"/>
+              <w:rPr>
+                <w:rFonts w:ascii="Times New Roman" w:hAnsi="Times New Roman" w:cs="Times New Roman"/>
+                <w:sz w:val="26"/>
+                <w:szCs w:val="26"/>
+              </w:rPr>
+            </w:pPr>
+            <w:r>
+              <w:rPr>
+                <w:rFonts w:ascii="Times New Roman" w:hAnsi="Times New Roman" w:cs="Times New Roman"/>
+                <w:sz w:val="26"/>
+                <w:szCs w:val="26"/>
+              </w:rPr>
+              <w:lastRenderedPageBreak/>
+              <w:t xml:space="preserve">Hệ thống </w:t>
+            </w:r>
+            <w:r>
+              <w:rPr>
+                <w:rFonts w:ascii="Times New Roman" w:hAnsi="Times New Roman" w:cs="Times New Roman"/>
+                <w:sz w:val="26"/>
+                <w:szCs w:val="26"/>
+              </w:rPr>
+              <w:t>tự động tạo đơn hàng cho người dùng và chuyển trang đi đến xem thông tin đơn hàng vừ</w:t>
+            </w:r>
+            <w:r>
+              <w:rPr>
+                <w:rFonts w:ascii="Times New Roman" w:hAnsi="Times New Roman" w:cs="Times New Roman"/>
+                <w:sz w:val="26"/>
+                <w:szCs w:val="26"/>
+              </w:rPr>
+              <w:t>a đặt</w:t>
+            </w:r>
+            <w:r>
+              <w:rPr>
+                <w:rFonts w:ascii="Times New Roman" w:hAnsi="Times New Roman" w:cs="Times New Roman"/>
+                <w:sz w:val="26"/>
+                <w:szCs w:val="26"/>
+              </w:rPr>
+              <w:t>.</w:t>
+            </w:r>
+          </w:p>
+        </w:tc>
+      </w:tr>
+    </w:tbl>
+    <w:p>
+      <w:pPr>
+        <w:rPr>
+          <w:sz w:val="26"/>
+          <w:szCs w:val="26"/>
+        </w:rPr>
+      </w:pPr>
+    </w:p>
+    <w:p>
+      <w:pPr>
+        <w:pStyle w:val="ListParagraph"/>
+        <w:numPr>
+          <w:ilvl w:val="0"/>
+          <w:numId w:val="8"/>
+        </w:numPr>
+        <w:rPr>
+          <w:rFonts w:ascii="Times New Roman" w:hAnsi="Times New Roman" w:cs="Times New Roman"/>
+          <w:sz w:val="26"/>
+          <w:szCs w:val="26"/>
+        </w:rPr>
+      </w:pPr>
+      <w:r>
+        <w:rPr>
+          <w:rFonts w:ascii="Times New Roman" w:hAnsi="Times New Roman" w:cs="Times New Roman"/>
+          <w:sz w:val="26"/>
+          <w:szCs w:val="26"/>
+        </w:rPr>
+        <w:t>Bộ lọc sản phẩm</w:t>
+      </w:r>
+    </w:p>
+    <w:p>
+      <w:pPr>
+        <w:pStyle w:val="ListParagraph"/>
+        <w:rPr>
+          <w:rFonts w:ascii="Times New Roman" w:hAnsi="Times New Roman" w:cs="Times New Roman"/>
+          <w:sz w:val="26"/>
+          <w:szCs w:val="26"/>
+        </w:rPr>
+      </w:pPr>
+    </w:p>
+    <w:tbl>
+      <w:tblPr>
+        <w:tblStyle w:val="TableGrid"/>
+        <w:tblW w:w="8460" w:type="dxa"/>
+        <w:jc w:val="center"/>
+        <w:tblLook w:val="04A0" w:firstRow="1" w:lastRow="0" w:firstColumn="1" w:lastColumn="0" w:noHBand="0" w:noVBand="1"/>
+      </w:tblPr>
+      <w:tblGrid>
+        <w:gridCol w:w="679"/>
+        <w:gridCol w:w="3816"/>
+        <w:gridCol w:w="3965"/>
+      </w:tblGrid>
+      <w:tr>
+        <w:trPr>
+          <w:jc w:val="center"/>
+        </w:trPr>
+        <w:tc>
+          <w:tcPr>
+            <w:tcW w:w="679" w:type="dxa"/>
+          </w:tcPr>
+          <w:p>
+            <w:pPr>
+              <w:pStyle w:val="ListParagraph"/>
+              <w:ind w:left="0"/>
+              <w:jc w:val="center"/>
+              <w:rPr>
+                <w:rFonts w:ascii="Times New Roman" w:hAnsi="Times New Roman" w:cs="Times New Roman"/>
+                <w:sz w:val="26"/>
+                <w:szCs w:val="26"/>
+              </w:rPr>
+            </w:pPr>
+            <w:r>
+              <w:rPr>
+                <w:rFonts w:ascii="Times New Roman" w:hAnsi="Times New Roman" w:cs="Times New Roman"/>
+                <w:sz w:val="26"/>
+                <w:szCs w:val="26"/>
+              </w:rPr>
+              <w:t>STT</w:t>
+            </w:r>
+          </w:p>
+        </w:tc>
+        <w:tc>
+          <w:tcPr>
+            <w:tcW w:w="3816" w:type="dxa"/>
+          </w:tcPr>
+          <w:p>
+            <w:pPr>
+              <w:pStyle w:val="ListParagraph"/>
+              <w:ind w:left="0"/>
+              <w:jc w:val="center"/>
+              <w:rPr>
+                <w:rFonts w:ascii="Times New Roman" w:hAnsi="Times New Roman" w:cs="Times New Roman"/>
+                <w:sz w:val="26"/>
+                <w:szCs w:val="26"/>
+              </w:rPr>
+            </w:pPr>
+            <w:r>
+              <w:rPr>
+                <w:rFonts w:ascii="Times New Roman" w:hAnsi="Times New Roman" w:cs="Times New Roman"/>
+                <w:sz w:val="26"/>
+                <w:szCs w:val="26"/>
+              </w:rPr>
+              <w:t>Trường hợp</w:t>
+            </w:r>
+          </w:p>
+        </w:tc>
+        <w:tc>
+          <w:tcPr>
+            <w:tcW w:w="3965" w:type="dxa"/>
+          </w:tcPr>
+          <w:p>
+            <w:pPr>
+              <w:pStyle w:val="ListParagraph"/>
+              <w:ind w:left="0"/>
+              <w:jc w:val="center"/>
+              <w:rPr>
+                <w:rFonts w:ascii="Times New Roman" w:hAnsi="Times New Roman" w:cs="Times New Roman"/>
+                <w:sz w:val="26"/>
+                <w:szCs w:val="26"/>
+              </w:rPr>
+            </w:pPr>
+            <w:r>
+              <w:rPr>
+                <w:rFonts w:ascii="Times New Roman" w:hAnsi="Times New Roman" w:cs="Times New Roman"/>
+                <w:sz w:val="26"/>
+                <w:szCs w:val="26"/>
+              </w:rPr>
+              <w:t>Kết quả kiểm thử</w:t>
+            </w:r>
+          </w:p>
+        </w:tc>
+      </w:tr>
+      <w:tr>
+        <w:trPr>
+          <w:jc w:val="center"/>
+        </w:trPr>
+        <w:tc>
+          <w:tcPr>
+            <w:tcW w:w="679" w:type="dxa"/>
+          </w:tcPr>
+          <w:p>
+            <w:pPr>
+              <w:pStyle w:val="ListParagraph"/>
+              <w:ind w:left="0"/>
+              <w:jc w:val="center"/>
+              <w:rPr>
+                <w:rFonts w:ascii="Times New Roman" w:hAnsi="Times New Roman" w:cs="Times New Roman"/>
+                <w:sz w:val="26"/>
+                <w:szCs w:val="26"/>
+              </w:rPr>
+            </w:pPr>
+            <w:r>
+              <w:rPr>
+                <w:rFonts w:ascii="Times New Roman" w:hAnsi="Times New Roman" w:cs="Times New Roman"/>
+                <w:sz w:val="26"/>
+                <w:szCs w:val="26"/>
+              </w:rPr>
+              <w:t>1</w:t>
+            </w:r>
+          </w:p>
+        </w:tc>
+        <w:tc>
+          <w:tcPr>
+            <w:tcW w:w="3816" w:type="dxa"/>
+          </w:tcPr>
+          <w:p>
+            <w:pPr>
+              <w:pStyle w:val="ListParagraph"/>
+              <w:ind w:left="0"/>
+              <w:jc w:val="both"/>
+              <w:rPr>
+                <w:rFonts w:ascii="Times New Roman" w:hAnsi="Times New Roman" w:cs="Times New Roman"/>
+                <w:sz w:val="26"/>
+                <w:szCs w:val="26"/>
+              </w:rPr>
+            </w:pPr>
+            <w:r>
+              <w:rPr>
+                <w:rFonts w:ascii="Times New Roman" w:hAnsi="Times New Roman" w:cs="Times New Roman"/>
+                <w:sz w:val="26"/>
+                <w:szCs w:val="26"/>
+              </w:rPr>
+              <w:t>Khi chưa nhấp chuột vào bộ lọc sản phẩm (Thương hiệu, giá tiền, khuyến mãi, số lượng sao,  sắp xếp</w:t>
+            </w:r>
+            <w:r>
+              <w:rPr>
+                <w:rFonts w:ascii="Times New Roman" w:hAnsi="Times New Roman" w:cs="Times New Roman"/>
+                <w:sz w:val="26"/>
+                <w:szCs w:val="26"/>
+              </w:rPr>
+              <w:t>, …</w:t>
+            </w:r>
+            <w:r>
+              <w:rPr>
+                <w:rFonts w:ascii="Times New Roman" w:hAnsi="Times New Roman" w:cs="Times New Roman"/>
+                <w:sz w:val="26"/>
+                <w:szCs w:val="26"/>
+              </w:rPr>
+              <w:t>)</w:t>
+            </w:r>
+          </w:p>
+        </w:tc>
+        <w:tc>
+          <w:tcPr>
+            <w:tcW w:w="3965" w:type="dxa"/>
+          </w:tcPr>
+          <w:p>
+            <w:pPr>
+              <w:pStyle w:val="ListParagraph"/>
+              <w:ind w:left="0"/>
+              <w:jc w:val="both"/>
+              <w:rPr>
+                <w:rFonts w:ascii="Times New Roman" w:hAnsi="Times New Roman" w:cs="Times New Roman"/>
+                <w:sz w:val="26"/>
+                <w:szCs w:val="26"/>
+              </w:rPr>
+            </w:pPr>
+            <w:r>
+              <w:rPr>
+                <w:rFonts w:ascii="Times New Roman" w:hAnsi="Times New Roman" w:cs="Times New Roman"/>
+                <w:sz w:val="26"/>
+                <w:szCs w:val="26"/>
+              </w:rPr>
+              <w:t xml:space="preserve">Hệ thống sẽ hiện thị tất cả sản phẩm thuộc danh mục sản phẩm mà bạn chọn nếu không thì sẽ không hiện ra </w:t>
+            </w:r>
+          </w:p>
+        </w:tc>
+      </w:tr>
+      <w:tr>
+        <w:trPr>
+          <w:trHeight w:val="70"/>
+          <w:jc w:val="center"/>
+        </w:trPr>
+        <w:tc>
+          <w:tcPr>
+            <w:tcW w:w="679" w:type="dxa"/>
+          </w:tcPr>
+          <w:p>
+            <w:pPr>
+              <w:pStyle w:val="ListParagraph"/>
+              <w:ind w:left="0"/>
+              <w:jc w:val="center"/>
+              <w:rPr>
+                <w:rFonts w:ascii="Times New Roman" w:hAnsi="Times New Roman" w:cs="Times New Roman"/>
+                <w:sz w:val="26"/>
+                <w:szCs w:val="26"/>
+              </w:rPr>
+            </w:pPr>
+            <w:r>
+              <w:rPr>
+                <w:rFonts w:ascii="Times New Roman" w:hAnsi="Times New Roman" w:cs="Times New Roman"/>
+                <w:sz w:val="26"/>
+                <w:szCs w:val="26"/>
+              </w:rPr>
+              <w:t>2</w:t>
+            </w:r>
+          </w:p>
+        </w:tc>
+        <w:tc>
+          <w:tcPr>
+            <w:tcW w:w="3816" w:type="dxa"/>
+          </w:tcPr>
+          <w:p>
+            <w:pPr>
+              <w:pStyle w:val="ListParagraph"/>
+              <w:ind w:left="0"/>
+              <w:jc w:val="both"/>
+              <w:rPr>
+                <w:rFonts w:ascii="Times New Roman" w:hAnsi="Times New Roman" w:cs="Times New Roman"/>
+                <w:sz w:val="26"/>
+                <w:szCs w:val="26"/>
+              </w:rPr>
+            </w:pPr>
+            <w:r>
+              <w:rPr>
+                <w:rFonts w:ascii="Times New Roman" w:hAnsi="Times New Roman" w:cs="Times New Roman"/>
+                <w:sz w:val="26"/>
+                <w:szCs w:val="26"/>
+              </w:rPr>
+              <w:t xml:space="preserve">Khi bạn nhấp chuột vào thương hiệu </w:t>
+            </w:r>
+          </w:p>
+        </w:tc>
+        <w:tc>
+          <w:tcPr>
+            <w:tcW w:w="3965" w:type="dxa"/>
+          </w:tcPr>
+          <w:p>
+            <w:pPr>
+              <w:pStyle w:val="ListParagraph"/>
+              <w:ind w:left="0"/>
+              <w:jc w:val="both"/>
+              <w:rPr>
+                <w:rFonts w:ascii="Times New Roman" w:hAnsi="Times New Roman" w:cs="Times New Roman"/>
+                <w:sz w:val="26"/>
+                <w:szCs w:val="26"/>
+              </w:rPr>
+            </w:pPr>
+            <w:r>
+              <w:rPr>
+                <w:rFonts w:ascii="Times New Roman" w:hAnsi="Times New Roman" w:cs="Times New Roman"/>
+                <w:sz w:val="26"/>
+                <w:szCs w:val="26"/>
+              </w:rPr>
+              <w:t>Hi</w:t>
+            </w:r>
+            <w:r>
+              <w:rPr>
+                <w:rFonts w:ascii="Times New Roman" w:hAnsi="Times New Roman" w:cs="Times New Roman"/>
+                <w:sz w:val="26"/>
+                <w:szCs w:val="26"/>
+              </w:rPr>
+              <w:t>ể</w:t>
+            </w:r>
+            <w:r>
+              <w:rPr>
+                <w:rFonts w:ascii="Times New Roman" w:hAnsi="Times New Roman" w:cs="Times New Roman"/>
+                <w:sz w:val="26"/>
+                <w:szCs w:val="26"/>
+              </w:rPr>
+              <w:t xml:space="preserve">n thị những sản phẩm </w:t>
+            </w:r>
+            <w:r>
+              <w:rPr>
+                <w:rFonts w:ascii="Times New Roman" w:hAnsi="Times New Roman" w:cs="Times New Roman"/>
+                <w:sz w:val="26"/>
+                <w:szCs w:val="26"/>
+              </w:rPr>
+              <w:t>thuộc thương hiệu mà bạn chọn</w:t>
+            </w:r>
+          </w:p>
+        </w:tc>
+      </w:tr>
+      <w:tr>
+        <w:trPr>
+          <w:trHeight w:val="70"/>
+          <w:jc w:val="center"/>
+        </w:trPr>
+        <w:tc>
+          <w:tcPr>
+            <w:tcW w:w="679" w:type="dxa"/>
+          </w:tcPr>
+          <w:p>
+            <w:pPr>
+              <w:pStyle w:val="ListParagraph"/>
+              <w:ind w:left="0"/>
+              <w:jc w:val="center"/>
+              <w:rPr>
+                <w:rFonts w:ascii="Times New Roman" w:hAnsi="Times New Roman" w:cs="Times New Roman"/>
+                <w:sz w:val="26"/>
+                <w:szCs w:val="26"/>
+              </w:rPr>
+            </w:pPr>
+            <w:r>
+              <w:rPr>
+                <w:rFonts w:ascii="Times New Roman" w:hAnsi="Times New Roman" w:cs="Times New Roman"/>
+                <w:sz w:val="26"/>
+                <w:szCs w:val="26"/>
+              </w:rPr>
+              <w:t>3</w:t>
+            </w:r>
+          </w:p>
+        </w:tc>
+        <w:tc>
+          <w:tcPr>
+            <w:tcW w:w="3816" w:type="dxa"/>
+          </w:tcPr>
+          <w:p>
+            <w:pPr>
+              <w:pStyle w:val="ListParagraph"/>
+              <w:ind w:left="0"/>
+              <w:jc w:val="both"/>
+              <w:rPr>
+                <w:rFonts w:ascii="Times New Roman" w:hAnsi="Times New Roman" w:cs="Times New Roman"/>
+                <w:sz w:val="26"/>
+                <w:szCs w:val="26"/>
+              </w:rPr>
+            </w:pPr>
+            <w:r>
+              <w:rPr>
+                <w:rFonts w:ascii="Times New Roman" w:hAnsi="Times New Roman" w:cs="Times New Roman"/>
+                <w:sz w:val="26"/>
+                <w:szCs w:val="26"/>
+              </w:rPr>
+              <w:t xml:space="preserve">Chọn những sản phẩm có lựa chọn giá có sẳn được định dạng </w:t>
+            </w:r>
+          </w:p>
+        </w:tc>
+        <w:tc>
+          <w:tcPr>
+            <w:tcW w:w="3965" w:type="dxa"/>
+          </w:tcPr>
+          <w:p>
+            <w:pPr>
+              <w:pStyle w:val="ListParagraph"/>
+              <w:ind w:left="0"/>
+              <w:jc w:val="both"/>
+              <w:rPr>
+                <w:rFonts w:ascii="Times New Roman" w:hAnsi="Times New Roman" w:cs="Times New Roman"/>
+                <w:sz w:val="26"/>
+                <w:szCs w:val="26"/>
+              </w:rPr>
+            </w:pPr>
+            <w:r>
+              <w:rPr>
+                <w:rFonts w:ascii="Times New Roman" w:hAnsi="Times New Roman" w:cs="Times New Roman"/>
+                <w:sz w:val="26"/>
+                <w:szCs w:val="26"/>
+              </w:rPr>
+              <w:t>Hi</w:t>
+            </w:r>
+            <w:r>
+              <w:rPr>
+                <w:rFonts w:ascii="Times New Roman" w:hAnsi="Times New Roman" w:cs="Times New Roman"/>
+                <w:sz w:val="26"/>
+                <w:szCs w:val="26"/>
+              </w:rPr>
+              <w:t>ể</w:t>
+            </w:r>
+            <w:r>
+              <w:rPr>
+                <w:rFonts w:ascii="Times New Roman" w:hAnsi="Times New Roman" w:cs="Times New Roman"/>
+                <w:sz w:val="26"/>
+                <w:szCs w:val="26"/>
+              </w:rPr>
+              <w:t xml:space="preserve">n thị những sản phẩm </w:t>
+            </w:r>
+            <w:r>
+              <w:rPr>
+                <w:rFonts w:ascii="Times New Roman" w:hAnsi="Times New Roman" w:cs="Times New Roman"/>
+                <w:sz w:val="26"/>
+                <w:szCs w:val="26"/>
+              </w:rPr>
+              <w:t>có giá mà người dùng cần tìm</w:t>
+            </w:r>
+          </w:p>
+        </w:tc>
+      </w:tr>
+      <w:tr>
+        <w:trPr>
+          <w:trHeight w:val="70"/>
+          <w:jc w:val="center"/>
+        </w:trPr>
+        <w:tc>
+          <w:tcPr>
+            <w:tcW w:w="679" w:type="dxa"/>
+          </w:tcPr>
+          <w:p>
+            <w:pPr>
+              <w:pStyle w:val="ListParagraph"/>
+              <w:ind w:left="0"/>
+              <w:jc w:val="center"/>
+              <w:rPr>
+                <w:rFonts w:ascii="Times New Roman" w:hAnsi="Times New Roman" w:cs="Times New Roman"/>
+                <w:sz w:val="26"/>
+                <w:szCs w:val="26"/>
+              </w:rPr>
+            </w:pPr>
+            <w:r>
+              <w:rPr>
+                <w:rFonts w:ascii="Times New Roman" w:hAnsi="Times New Roman" w:cs="Times New Roman"/>
+                <w:sz w:val="26"/>
+                <w:szCs w:val="26"/>
+              </w:rPr>
+              <w:t>4</w:t>
+            </w:r>
+          </w:p>
+        </w:tc>
+        <w:tc>
+          <w:tcPr>
+            <w:tcW w:w="3816" w:type="dxa"/>
+          </w:tcPr>
+          <w:p>
+            <w:pPr>
+              <w:pStyle w:val="ListParagraph"/>
+              <w:ind w:left="0"/>
+              <w:jc w:val="both"/>
+              <w:rPr>
+                <w:rFonts w:ascii="Times New Roman" w:hAnsi="Times New Roman" w:cs="Times New Roman"/>
+                <w:sz w:val="26"/>
+                <w:szCs w:val="26"/>
+              </w:rPr>
+            </w:pPr>
+            <w:r>
+              <w:rPr>
+                <w:rFonts w:ascii="Times New Roman" w:hAnsi="Times New Roman" w:cs="Times New Roman"/>
+                <w:sz w:val="26"/>
+                <w:szCs w:val="26"/>
+              </w:rPr>
+              <w:t xml:space="preserve">Chọn những sản phẩm </w:t>
+            </w:r>
+            <w:r>
+              <w:rPr>
+                <w:rFonts w:ascii="Times New Roman" w:hAnsi="Times New Roman" w:cs="Times New Roman"/>
+                <w:sz w:val="26"/>
+                <w:szCs w:val="26"/>
+              </w:rPr>
+              <w:t>khuyến mãi</w:t>
+            </w:r>
+          </w:p>
+        </w:tc>
+        <w:tc>
+          <w:tcPr>
+            <w:tcW w:w="3965" w:type="dxa"/>
+          </w:tcPr>
+          <w:p>
+            <w:pPr>
+              <w:pStyle w:val="ListParagraph"/>
+              <w:ind w:left="0"/>
+              <w:jc w:val="both"/>
+              <w:rPr>
+                <w:rFonts w:ascii="Times New Roman" w:hAnsi="Times New Roman" w:cs="Times New Roman"/>
+                <w:sz w:val="26"/>
+                <w:szCs w:val="26"/>
+              </w:rPr>
+            </w:pPr>
+            <w:r>
+              <w:rPr>
+                <w:rFonts w:ascii="Times New Roman" w:hAnsi="Times New Roman" w:cs="Times New Roman"/>
+                <w:sz w:val="26"/>
+                <w:szCs w:val="26"/>
+              </w:rPr>
+              <w:t>Hi</w:t>
+            </w:r>
+            <w:r>
+              <w:rPr>
+                <w:rFonts w:ascii="Times New Roman" w:hAnsi="Times New Roman" w:cs="Times New Roman"/>
+                <w:sz w:val="26"/>
+                <w:szCs w:val="26"/>
+              </w:rPr>
+              <w:t>ể</w:t>
+            </w:r>
+            <w:r>
+              <w:rPr>
+                <w:rFonts w:ascii="Times New Roman" w:hAnsi="Times New Roman" w:cs="Times New Roman"/>
+                <w:sz w:val="26"/>
+                <w:szCs w:val="26"/>
+              </w:rPr>
+              <w:t xml:space="preserve">n những sản phẩm có khuyến mãi </w:t>
+            </w:r>
+          </w:p>
+        </w:tc>
+      </w:tr>
+      <w:tr>
+        <w:trPr>
+          <w:trHeight w:val="70"/>
+          <w:jc w:val="center"/>
+        </w:trPr>
+        <w:tc>
+          <w:tcPr>
+            <w:tcW w:w="679" w:type="dxa"/>
+          </w:tcPr>
+          <w:p>
+            <w:pPr>
+              <w:pStyle w:val="ListParagraph"/>
+              <w:ind w:left="0"/>
+              <w:jc w:val="center"/>
+              <w:rPr>
+                <w:rFonts w:ascii="Times New Roman" w:hAnsi="Times New Roman" w:cs="Times New Roman"/>
+                <w:sz w:val="26"/>
+                <w:szCs w:val="26"/>
+              </w:rPr>
+            </w:pPr>
+            <w:r>
+              <w:rPr>
+                <w:rFonts w:ascii="Times New Roman" w:hAnsi="Times New Roman" w:cs="Times New Roman"/>
+                <w:sz w:val="26"/>
+                <w:szCs w:val="26"/>
+              </w:rPr>
+              <w:t>5</w:t>
+            </w:r>
+          </w:p>
+        </w:tc>
+        <w:tc>
+          <w:tcPr>
+            <w:tcW w:w="3816" w:type="dxa"/>
+          </w:tcPr>
+          <w:p>
+            <w:pPr>
+              <w:pStyle w:val="ListParagraph"/>
+              <w:ind w:left="0"/>
+              <w:jc w:val="both"/>
+              <w:rPr>
+                <w:rFonts w:ascii="Times New Roman" w:hAnsi="Times New Roman" w:cs="Times New Roman"/>
+                <w:sz w:val="26"/>
+                <w:szCs w:val="26"/>
+              </w:rPr>
+            </w:pPr>
+            <w:r>
+              <w:rPr>
+                <w:rFonts w:ascii="Times New Roman" w:hAnsi="Times New Roman" w:cs="Times New Roman"/>
+                <w:sz w:val="26"/>
+                <w:szCs w:val="26"/>
+              </w:rPr>
+              <w:t>Chọn những sản phẩm số lượng sao</w:t>
+            </w:r>
+          </w:p>
+        </w:tc>
+        <w:tc>
+          <w:tcPr>
+            <w:tcW w:w="3965" w:type="dxa"/>
+          </w:tcPr>
+          <w:p>
+            <w:pPr>
+              <w:pStyle w:val="ListParagraph"/>
+              <w:ind w:left="0"/>
+              <w:jc w:val="both"/>
+              <w:rPr>
+                <w:rFonts w:ascii="Times New Roman" w:hAnsi="Times New Roman" w:cs="Times New Roman"/>
+                <w:sz w:val="26"/>
+                <w:szCs w:val="26"/>
+              </w:rPr>
+            </w:pPr>
+            <w:r>
+              <w:rPr>
+                <w:rFonts w:ascii="Times New Roman" w:hAnsi="Times New Roman" w:cs="Times New Roman"/>
+                <w:sz w:val="26"/>
+                <w:szCs w:val="26"/>
+              </w:rPr>
+              <w:t>Hi</w:t>
+            </w:r>
+            <w:r>
+              <w:rPr>
+                <w:rFonts w:ascii="Times New Roman" w:hAnsi="Times New Roman" w:cs="Times New Roman"/>
+                <w:sz w:val="26"/>
+                <w:szCs w:val="26"/>
+              </w:rPr>
+              <w:t>ể</w:t>
+            </w:r>
+            <w:r>
+              <w:rPr>
+                <w:rFonts w:ascii="Times New Roman" w:hAnsi="Times New Roman" w:cs="Times New Roman"/>
+                <w:sz w:val="26"/>
+                <w:szCs w:val="26"/>
+              </w:rPr>
+              <w:t>n những sản phẩm mà số lượng sao mà ngườ</w:t>
+            </w:r>
+            <w:r>
+              <w:rPr>
+                <w:rFonts w:ascii="Times New Roman" w:hAnsi="Times New Roman" w:cs="Times New Roman"/>
+                <w:sz w:val="26"/>
+                <w:szCs w:val="26"/>
+              </w:rPr>
+              <w:t>i dùng đánh giá.</w:t>
+            </w:r>
+          </w:p>
+        </w:tc>
+      </w:tr>
+      <w:tr>
+        <w:trPr>
+          <w:trHeight w:val="70"/>
+          <w:jc w:val="center"/>
+        </w:trPr>
+        <w:tc>
+          <w:tcPr>
+            <w:tcW w:w="679" w:type="dxa"/>
+          </w:tcPr>
+          <w:p>
+            <w:pPr>
+              <w:pStyle w:val="ListParagraph"/>
+              <w:ind w:left="0"/>
+              <w:jc w:val="center"/>
+              <w:rPr>
+                <w:rFonts w:ascii="Times New Roman" w:hAnsi="Times New Roman" w:cs="Times New Roman"/>
+                <w:sz w:val="26"/>
+                <w:szCs w:val="26"/>
+              </w:rPr>
+            </w:pPr>
+            <w:r>
+              <w:rPr>
+                <w:rFonts w:ascii="Times New Roman" w:hAnsi="Times New Roman" w:cs="Times New Roman"/>
+                <w:sz w:val="26"/>
+                <w:szCs w:val="26"/>
+              </w:rPr>
+              <w:t>6</w:t>
+            </w:r>
+          </w:p>
+        </w:tc>
+        <w:tc>
+          <w:tcPr>
+            <w:tcW w:w="3816" w:type="dxa"/>
+          </w:tcPr>
+          <w:p>
+            <w:pPr>
+              <w:pStyle w:val="ListParagraph"/>
+              <w:ind w:left="0"/>
+              <w:jc w:val="both"/>
+              <w:rPr>
+                <w:rFonts w:ascii="Times New Roman" w:hAnsi="Times New Roman" w:cs="Times New Roman"/>
+                <w:sz w:val="26"/>
+                <w:szCs w:val="26"/>
+              </w:rPr>
+            </w:pPr>
+            <w:r>
+              <w:rPr>
+                <w:rFonts w:ascii="Times New Roman" w:hAnsi="Times New Roman" w:cs="Times New Roman"/>
+                <w:sz w:val="26"/>
+                <w:szCs w:val="26"/>
+              </w:rPr>
+              <w:t>Chọn lựa chọn sắp xếp sản phẩm theo giá tiền từ giá cao xuống giá thấ</w:t>
+            </w:r>
+            <w:r>
+              <w:rPr>
+                <w:rFonts w:ascii="Times New Roman" w:hAnsi="Times New Roman" w:cs="Times New Roman"/>
+                <w:sz w:val="26"/>
+                <w:szCs w:val="26"/>
+              </w:rPr>
+              <w:t>p</w:t>
+            </w:r>
+            <w:r>
+              <w:rPr>
+                <w:rFonts w:ascii="Times New Roman" w:hAnsi="Times New Roman" w:cs="Times New Roman"/>
+                <w:sz w:val="26"/>
+                <w:szCs w:val="26"/>
+              </w:rPr>
+              <w:t xml:space="preserve"> và sắp xếp theo tên sản phẩm theo</w:t>
+            </w:r>
+            <w:r>
+              <w:rPr>
+                <w:rFonts w:ascii="Times New Roman" w:hAnsi="Times New Roman" w:cs="Times New Roman"/>
+                <w:sz w:val="26"/>
+                <w:szCs w:val="26"/>
+              </w:rPr>
+              <w:t xml:space="preserve"> A-Z hoặc Z-A</w:t>
+            </w:r>
+            <w:r>
+              <w:rPr>
+                <w:rFonts w:ascii="Times New Roman" w:hAnsi="Times New Roman" w:cs="Times New Roman"/>
+                <w:sz w:val="26"/>
+                <w:szCs w:val="26"/>
+              </w:rPr>
+              <w:t xml:space="preserve"> </w:t>
+            </w:r>
+          </w:p>
+        </w:tc>
+        <w:tc>
+          <w:tcPr>
+            <w:tcW w:w="3965" w:type="dxa"/>
+          </w:tcPr>
+          <w:p>
+            <w:pPr>
+              <w:pStyle w:val="ListParagraph"/>
+              <w:ind w:left="0"/>
+              <w:jc w:val="both"/>
+              <w:rPr>
+                <w:rFonts w:ascii="Times New Roman" w:hAnsi="Times New Roman" w:cs="Times New Roman"/>
+                <w:sz w:val="26"/>
+                <w:szCs w:val="26"/>
+              </w:rPr>
+            </w:pPr>
+            <w:r>
+              <w:rPr>
+                <w:rFonts w:ascii="Times New Roman" w:hAnsi="Times New Roman" w:cs="Times New Roman"/>
+                <w:sz w:val="26"/>
+                <w:szCs w:val="26"/>
+              </w:rPr>
+              <w:t>Hi</w:t>
+            </w:r>
+            <w:r>
+              <w:rPr>
+                <w:rFonts w:ascii="Times New Roman" w:hAnsi="Times New Roman" w:cs="Times New Roman"/>
+                <w:sz w:val="26"/>
+                <w:szCs w:val="26"/>
+              </w:rPr>
+              <w:t>ể</w:t>
+            </w:r>
+            <w:r>
+              <w:rPr>
+                <w:rFonts w:ascii="Times New Roman" w:hAnsi="Times New Roman" w:cs="Times New Roman"/>
+                <w:sz w:val="26"/>
+                <w:szCs w:val="26"/>
+              </w:rPr>
+              <w:t>n thị những sản phẩm mà người dùng cần sắp xếp</w:t>
+            </w:r>
+            <w:r>
+              <w:rPr>
+                <w:rFonts w:ascii="Times New Roman" w:hAnsi="Times New Roman" w:cs="Times New Roman"/>
+                <w:sz w:val="26"/>
+                <w:szCs w:val="26"/>
+              </w:rPr>
+              <w:t>.</w:t>
+            </w:r>
+            <w:r>
+              <w:rPr>
+                <w:rFonts w:ascii="Times New Roman" w:hAnsi="Times New Roman" w:cs="Times New Roman"/>
+                <w:sz w:val="26"/>
+                <w:szCs w:val="26"/>
+              </w:rPr>
+              <w:t xml:space="preserve"> </w:t>
+            </w:r>
+          </w:p>
+        </w:tc>
+      </w:tr>
+      <w:tr>
+        <w:trPr>
+          <w:trHeight w:val="70"/>
+          <w:jc w:val="center"/>
+        </w:trPr>
+        <w:tc>
+          <w:tcPr>
+            <w:tcW w:w="679" w:type="dxa"/>
+          </w:tcPr>
+          <w:p>
+            <w:pPr>
+              <w:pStyle w:val="ListParagraph"/>
+              <w:ind w:left="0"/>
+              <w:jc w:val="center"/>
+              <w:rPr>
+                <w:rFonts w:ascii="Times New Roman" w:hAnsi="Times New Roman" w:cs="Times New Roman"/>
+                <w:sz w:val="26"/>
+                <w:szCs w:val="26"/>
+              </w:rPr>
+            </w:pPr>
+            <w:r>
+              <w:rPr>
+                <w:rFonts w:ascii="Times New Roman" w:hAnsi="Times New Roman" w:cs="Times New Roman"/>
+                <w:sz w:val="26"/>
+                <w:szCs w:val="26"/>
+              </w:rPr>
+              <w:t>7</w:t>
+            </w:r>
+          </w:p>
+        </w:tc>
+        <w:tc>
+          <w:tcPr>
+            <w:tcW w:w="3816" w:type="dxa"/>
+          </w:tcPr>
+          <w:p>
+            <w:pPr>
+              <w:pStyle w:val="ListParagraph"/>
+              <w:ind w:left="0"/>
+              <w:jc w:val="both"/>
+              <w:rPr>
+                <w:rFonts w:ascii="Times New Roman" w:hAnsi="Times New Roman" w:cs="Times New Roman"/>
+                <w:sz w:val="26"/>
+                <w:szCs w:val="26"/>
+              </w:rPr>
+            </w:pPr>
+            <w:r>
+              <w:rPr>
+                <w:rFonts w:ascii="Times New Roman" w:hAnsi="Times New Roman" w:cs="Times New Roman"/>
+                <w:sz w:val="26"/>
+                <w:szCs w:val="26"/>
+              </w:rPr>
+              <w:t xml:space="preserve">Có thể chọn những bộ lọc chung nhau để lọc sản phẩm cần tìm </w:t>
+            </w:r>
+            <w:r>
+              <w:rPr>
+                <w:rFonts w:ascii="Times New Roman" w:hAnsi="Times New Roman" w:cs="Times New Roman"/>
+                <w:sz w:val="26"/>
+                <w:szCs w:val="26"/>
+              </w:rPr>
+              <w:t xml:space="preserve">VD: Vừa lọc sản phẩm theo giá còn có thể lọc chung với số sao hoặc </w:t>
+            </w:r>
+          </w:p>
+        </w:tc>
+        <w:tc>
+          <w:tcPr>
+            <w:tcW w:w="3965" w:type="dxa"/>
+          </w:tcPr>
+          <w:p>
+            <w:pPr>
+              <w:pStyle w:val="ListParagraph"/>
+              <w:ind w:left="0"/>
+              <w:jc w:val="both"/>
+              <w:rPr>
+                <w:rFonts w:ascii="Times New Roman" w:hAnsi="Times New Roman" w:cs="Times New Roman"/>
+                <w:sz w:val="26"/>
+                <w:szCs w:val="26"/>
+              </w:rPr>
+            </w:pPr>
+            <w:r>
+              <w:rPr>
+                <w:rFonts w:ascii="Times New Roman" w:hAnsi="Times New Roman" w:cs="Times New Roman"/>
+                <w:sz w:val="26"/>
+                <w:szCs w:val="26"/>
+              </w:rPr>
+              <w:t>Hiển thị</w:t>
+            </w:r>
+            <w:r>
+              <w:rPr>
+                <w:rFonts w:ascii="Times New Roman" w:hAnsi="Times New Roman" w:cs="Times New Roman"/>
+                <w:sz w:val="26"/>
+                <w:szCs w:val="26"/>
+              </w:rPr>
+              <w:t xml:space="preserve"> </w:t>
+            </w:r>
+            <w:r>
+              <w:rPr>
+                <w:rFonts w:ascii="Times New Roman" w:hAnsi="Times New Roman" w:cs="Times New Roman"/>
+                <w:sz w:val="26"/>
+                <w:szCs w:val="26"/>
+              </w:rPr>
+              <w:t>những sản phẩm mà khách hàng cần lọc</w:t>
+            </w:r>
+            <w:r>
+              <w:rPr>
+                <w:rFonts w:ascii="Times New Roman" w:hAnsi="Times New Roman" w:cs="Times New Roman"/>
+                <w:sz w:val="26"/>
+                <w:szCs w:val="26"/>
+              </w:rPr>
+              <w:t>.</w:t>
+            </w:r>
+          </w:p>
+        </w:tc>
+      </w:tr>
+    </w:tbl>
+    <w:p>
+      <w:pPr>
+        <w:pStyle w:val="ListParagraph"/>
+        <w:rPr>
+          <w:rFonts w:ascii="Times New Roman" w:hAnsi="Times New Roman" w:cs="Times New Roman"/>
+          <w:sz w:val="26"/>
+          <w:szCs w:val="26"/>
+        </w:rPr>
+      </w:pPr>
+    </w:p>
+    <w:p>
+      <w:pPr>
+        <w:pStyle w:val="ListParagraph"/>
+        <w:numPr>
+          <w:ilvl w:val="0"/>
+          <w:numId w:val="8"/>
+        </w:numPr>
+        <w:rPr>
+          <w:rFonts w:ascii="Times New Roman" w:hAnsi="Times New Roman" w:cs="Times New Roman"/>
+          <w:sz w:val="26"/>
+          <w:szCs w:val="26"/>
+        </w:rPr>
+      </w:pPr>
+      <w:r>
+        <w:rPr>
+          <w:rFonts w:ascii="Times New Roman" w:hAnsi="Times New Roman" w:cs="Times New Roman"/>
+          <w:sz w:val="26"/>
+          <w:szCs w:val="26"/>
+        </w:rPr>
+        <w:t>Đánh giá sản phẩm</w:t>
+      </w:r>
+    </w:p>
+    <w:p>
+      <w:pPr>
+        <w:rPr>
+          <w:sz w:val="26"/>
+          <w:szCs w:val="26"/>
+        </w:rPr>
+      </w:pPr>
+    </w:p>
+    <w:tbl>
+      <w:tblPr>
+        <w:tblStyle w:val="TableGrid"/>
+        <w:tblW w:w="8460" w:type="dxa"/>
+        <w:jc w:val="center"/>
+        <w:tblLook w:val="04A0" w:firstRow="1" w:lastRow="0" w:firstColumn="1" w:lastColumn="0" w:noHBand="0" w:noVBand="1"/>
+      </w:tblPr>
+      <w:tblGrid>
+        <w:gridCol w:w="679"/>
+        <w:gridCol w:w="3816"/>
+        <w:gridCol w:w="3965"/>
+      </w:tblGrid>
+      <w:tr>
+        <w:trPr>
+          <w:jc w:val="center"/>
+        </w:trPr>
+        <w:tc>
+          <w:tcPr>
+            <w:tcW w:w="679" w:type="dxa"/>
+          </w:tcPr>
+          <w:p>
+            <w:pPr>
+              <w:pStyle w:val="ListParagraph"/>
+              <w:ind w:left="0"/>
+              <w:jc w:val="center"/>
+              <w:rPr>
+                <w:rFonts w:ascii="Times New Roman" w:hAnsi="Times New Roman" w:cs="Times New Roman"/>
+                <w:sz w:val="26"/>
+                <w:szCs w:val="26"/>
+              </w:rPr>
+            </w:pPr>
+            <w:r>
+              <w:rPr>
+                <w:rFonts w:ascii="Times New Roman" w:hAnsi="Times New Roman" w:cs="Times New Roman"/>
+                <w:sz w:val="26"/>
+                <w:szCs w:val="26"/>
+              </w:rPr>
+              <w:t>STT</w:t>
+            </w:r>
+          </w:p>
+        </w:tc>
+        <w:tc>
+          <w:tcPr>
+            <w:tcW w:w="3816" w:type="dxa"/>
+          </w:tcPr>
+          <w:p>
+            <w:pPr>
+              <w:pStyle w:val="ListParagraph"/>
+              <w:ind w:left="0"/>
+              <w:jc w:val="center"/>
+              <w:rPr>
+                <w:rFonts w:ascii="Times New Roman" w:hAnsi="Times New Roman" w:cs="Times New Roman"/>
+                <w:sz w:val="26"/>
+                <w:szCs w:val="26"/>
+              </w:rPr>
+            </w:pPr>
+            <w:r>
+              <w:rPr>
+                <w:rFonts w:ascii="Times New Roman" w:hAnsi="Times New Roman" w:cs="Times New Roman"/>
+                <w:sz w:val="26"/>
+                <w:szCs w:val="26"/>
+              </w:rPr>
+              <w:t>Trường hợp</w:t>
+            </w:r>
+          </w:p>
+        </w:tc>
+        <w:tc>
+          <w:tcPr>
+            <w:tcW w:w="3965" w:type="dxa"/>
+          </w:tcPr>
+          <w:p>
+            <w:pPr>
+              <w:pStyle w:val="ListParagraph"/>
+              <w:ind w:left="0"/>
+              <w:jc w:val="center"/>
+              <w:rPr>
+                <w:rFonts w:ascii="Times New Roman" w:hAnsi="Times New Roman" w:cs="Times New Roman"/>
+                <w:sz w:val="26"/>
+                <w:szCs w:val="26"/>
+              </w:rPr>
+            </w:pPr>
+            <w:r>
+              <w:rPr>
+                <w:rFonts w:ascii="Times New Roman" w:hAnsi="Times New Roman" w:cs="Times New Roman"/>
+                <w:sz w:val="26"/>
+                <w:szCs w:val="26"/>
+              </w:rPr>
+              <w:t>Kết quả kiểm thử</w:t>
+            </w:r>
+          </w:p>
+        </w:tc>
+      </w:tr>
+      <w:tr>
+        <w:trPr>
+          <w:jc w:val="center"/>
+        </w:trPr>
+        <w:tc>
+          <w:tcPr>
+            <w:tcW w:w="679" w:type="dxa"/>
+          </w:tcPr>
+          <w:p>
+            <w:pPr>
+              <w:pStyle w:val="ListParagraph"/>
+              <w:ind w:left="0"/>
+              <w:jc w:val="center"/>
+              <w:rPr>
+                <w:rFonts w:ascii="Times New Roman" w:hAnsi="Times New Roman" w:cs="Times New Roman"/>
+                <w:sz w:val="26"/>
+                <w:szCs w:val="26"/>
+              </w:rPr>
+            </w:pPr>
+            <w:r>
+              <w:rPr>
+                <w:rFonts w:ascii="Times New Roman" w:hAnsi="Times New Roman" w:cs="Times New Roman"/>
+                <w:sz w:val="26"/>
+                <w:szCs w:val="26"/>
+              </w:rPr>
+              <w:t>1</w:t>
+            </w:r>
+          </w:p>
+        </w:tc>
+        <w:tc>
+          <w:tcPr>
+            <w:tcW w:w="3816" w:type="dxa"/>
+          </w:tcPr>
+          <w:p>
+            <w:pPr>
+              <w:pStyle w:val="ListParagraph"/>
+              <w:ind w:left="0"/>
+              <w:jc w:val="both"/>
+              <w:rPr>
+                <w:rFonts w:ascii="Times New Roman" w:hAnsi="Times New Roman" w:cs="Times New Roman"/>
+                <w:sz w:val="26"/>
+                <w:szCs w:val="26"/>
+              </w:rPr>
+            </w:pPr>
+            <w:r>
+              <w:rPr>
+                <w:rFonts w:ascii="Times New Roman" w:hAnsi="Times New Roman" w:cs="Times New Roman"/>
+                <w:sz w:val="26"/>
+                <w:szCs w:val="26"/>
+              </w:rPr>
+              <w:t>Chưa nhập đầy đủ thông tin (Họ tên, số điện thoại, gmail)</w:t>
+            </w:r>
+          </w:p>
+        </w:tc>
+        <w:tc>
+          <w:tcPr>
+            <w:tcW w:w="3965" w:type="dxa"/>
+          </w:tcPr>
+          <w:p>
+            <w:pPr>
+              <w:pStyle w:val="ListParagraph"/>
+              <w:ind w:left="0"/>
+              <w:jc w:val="both"/>
+              <w:rPr>
+                <w:rFonts w:ascii="Times New Roman" w:hAnsi="Times New Roman" w:cs="Times New Roman"/>
+                <w:sz w:val="26"/>
+                <w:szCs w:val="26"/>
+              </w:rPr>
+            </w:pPr>
+            <w:r>
+              <w:rPr>
+                <w:rFonts w:ascii="Times New Roman" w:hAnsi="Times New Roman" w:cs="Times New Roman"/>
+                <w:sz w:val="26"/>
+                <w:szCs w:val="26"/>
+              </w:rPr>
+              <w:t>Hệ thống không cho phép người dùng đánh giá sản phẩm</w:t>
+            </w:r>
+          </w:p>
+        </w:tc>
+      </w:tr>
+      <w:tr>
+        <w:trPr>
+          <w:trHeight w:val="70"/>
+          <w:jc w:val="center"/>
+        </w:trPr>
+        <w:tc>
+          <w:tcPr>
+            <w:tcW w:w="679" w:type="dxa"/>
+          </w:tcPr>
+          <w:p>
+            <w:pPr>
+              <w:pStyle w:val="ListParagraph"/>
+              <w:ind w:left="0"/>
+              <w:jc w:val="center"/>
+              <w:rPr>
+                <w:rFonts w:ascii="Times New Roman" w:hAnsi="Times New Roman" w:cs="Times New Roman"/>
+                <w:sz w:val="26"/>
+                <w:szCs w:val="26"/>
+              </w:rPr>
+            </w:pPr>
+            <w:r>
+              <w:rPr>
+                <w:rFonts w:ascii="Times New Roman" w:hAnsi="Times New Roman" w:cs="Times New Roman"/>
+                <w:sz w:val="26"/>
+                <w:szCs w:val="26"/>
+              </w:rPr>
+              <w:t>2</w:t>
+            </w:r>
+          </w:p>
+        </w:tc>
+        <w:tc>
+          <w:tcPr>
+            <w:tcW w:w="3816" w:type="dxa"/>
+          </w:tcPr>
+          <w:p>
+            <w:pPr>
+              <w:pStyle w:val="ListParagraph"/>
+              <w:ind w:left="0"/>
+              <w:jc w:val="both"/>
+              <w:rPr>
+                <w:rFonts w:ascii="Times New Roman" w:hAnsi="Times New Roman" w:cs="Times New Roman"/>
+                <w:sz w:val="26"/>
+                <w:szCs w:val="26"/>
+              </w:rPr>
+            </w:pPr>
+            <w:r>
+              <w:rPr>
+                <w:rFonts w:ascii="Times New Roman" w:hAnsi="Times New Roman" w:cs="Times New Roman"/>
+                <w:sz w:val="26"/>
+                <w:szCs w:val="26"/>
+              </w:rPr>
+              <w:t xml:space="preserve">Người dùng chưa </w:t>
+            </w:r>
+            <w:r>
+              <w:rPr>
+                <w:rFonts w:ascii="Times New Roman" w:hAnsi="Times New Roman" w:cs="Times New Roman"/>
+                <w:sz w:val="26"/>
+                <w:szCs w:val="26"/>
+              </w:rPr>
+              <w:t>đánh giá số sao</w:t>
+            </w:r>
+          </w:p>
+        </w:tc>
+        <w:tc>
+          <w:tcPr>
+            <w:tcW w:w="3965" w:type="dxa"/>
+          </w:tcPr>
+          <w:p>
+            <w:pPr>
+              <w:pStyle w:val="ListParagraph"/>
+              <w:ind w:left="0"/>
+              <w:jc w:val="both"/>
+              <w:rPr>
+                <w:rFonts w:ascii="Times New Roman" w:hAnsi="Times New Roman" w:cs="Times New Roman"/>
+                <w:sz w:val="26"/>
+                <w:szCs w:val="26"/>
+              </w:rPr>
+            </w:pPr>
+            <w:r>
+              <w:rPr>
+                <w:rFonts w:ascii="Times New Roman" w:hAnsi="Times New Roman" w:cs="Times New Roman"/>
+                <w:sz w:val="26"/>
+                <w:szCs w:val="26"/>
+              </w:rPr>
+              <w:t>Hệ thống yêu cầu người dùng đánh giá số sao</w:t>
+            </w:r>
+          </w:p>
+        </w:tc>
+      </w:tr>
+      <w:tr>
+        <w:trPr>
+          <w:trHeight w:val="70"/>
+          <w:jc w:val="center"/>
+        </w:trPr>
+        <w:tc>
+          <w:tcPr>
+            <w:tcW w:w="679" w:type="dxa"/>
+          </w:tcPr>
+          <w:p>
+            <w:pPr>
+              <w:pStyle w:val="ListParagraph"/>
+              <w:ind w:left="0"/>
+              <w:jc w:val="center"/>
+              <w:rPr>
+                <w:rFonts w:ascii="Times New Roman" w:hAnsi="Times New Roman" w:cs="Times New Roman"/>
+                <w:sz w:val="26"/>
+                <w:szCs w:val="26"/>
+              </w:rPr>
+            </w:pPr>
+            <w:r>
+              <w:rPr>
+                <w:rFonts w:ascii="Times New Roman" w:hAnsi="Times New Roman" w:cs="Times New Roman"/>
+                <w:sz w:val="26"/>
+                <w:szCs w:val="26"/>
+              </w:rPr>
+              <w:t>3</w:t>
+            </w:r>
+          </w:p>
+        </w:tc>
+        <w:tc>
+          <w:tcPr>
+            <w:tcW w:w="3816" w:type="dxa"/>
+          </w:tcPr>
+          <w:p>
+            <w:pPr>
+              <w:pStyle w:val="ListParagraph"/>
+              <w:ind w:left="0"/>
+              <w:jc w:val="both"/>
+              <w:rPr>
+                <w:rFonts w:ascii="Times New Roman" w:hAnsi="Times New Roman" w:cs="Times New Roman"/>
+                <w:sz w:val="26"/>
+                <w:szCs w:val="26"/>
+              </w:rPr>
+            </w:pPr>
+            <w:r>
+              <w:rPr>
+                <w:rFonts w:ascii="Times New Roman" w:hAnsi="Times New Roman" w:cs="Times New Roman"/>
+                <w:sz w:val="26"/>
+                <w:szCs w:val="26"/>
+              </w:rPr>
+              <w:t>Nếu nhập đầy đủ thông tin cá nhân và đánh giá số sao</w:t>
+            </w:r>
+          </w:p>
+        </w:tc>
+        <w:tc>
+          <w:tcPr>
+            <w:tcW w:w="3965" w:type="dxa"/>
+          </w:tcPr>
+          <w:p>
+            <w:pPr>
+              <w:pStyle w:val="ListParagraph"/>
+              <w:ind w:left="0"/>
+              <w:jc w:val="both"/>
+              <w:rPr>
+                <w:rFonts w:ascii="Times New Roman" w:hAnsi="Times New Roman" w:cs="Times New Roman"/>
+                <w:sz w:val="26"/>
+                <w:szCs w:val="26"/>
+              </w:rPr>
+            </w:pPr>
+            <w:r>
+              <w:rPr>
+                <w:rFonts w:ascii="Times New Roman" w:hAnsi="Times New Roman" w:cs="Times New Roman"/>
+                <w:sz w:val="26"/>
+                <w:szCs w:val="26"/>
+              </w:rPr>
+              <w:t>Hệ thống cập nhật đánh giá sản phẩm của bạn và hiện thị ngay bên dưới</w:t>
+            </w:r>
+          </w:p>
+        </w:tc>
+      </w:tr>
+      <w:tr>
+        <w:trPr>
+          <w:trHeight w:val="70"/>
+          <w:jc w:val="center"/>
+        </w:trPr>
+        <w:tc>
+          <w:tcPr>
+            <w:tcW w:w="679" w:type="dxa"/>
+          </w:tcPr>
+          <w:p>
+            <w:pPr>
+              <w:pStyle w:val="ListParagraph"/>
+              <w:ind w:left="0"/>
+              <w:jc w:val="center"/>
+              <w:rPr>
+                <w:rFonts w:ascii="Times New Roman" w:hAnsi="Times New Roman" w:cs="Times New Roman"/>
+                <w:sz w:val="26"/>
+                <w:szCs w:val="26"/>
+              </w:rPr>
+            </w:pPr>
+            <w:r>
+              <w:rPr>
+                <w:rFonts w:ascii="Times New Roman" w:hAnsi="Times New Roman" w:cs="Times New Roman"/>
+                <w:sz w:val="26"/>
+                <w:szCs w:val="26"/>
+              </w:rPr>
+              <w:t>4</w:t>
+            </w:r>
+          </w:p>
+        </w:tc>
+        <w:tc>
+          <w:tcPr>
+            <w:tcW w:w="3816" w:type="dxa"/>
+          </w:tcPr>
+          <w:p>
+            <w:pPr>
+              <w:pStyle w:val="ListParagraph"/>
+              <w:ind w:left="0"/>
+              <w:jc w:val="both"/>
+              <w:rPr>
+                <w:rFonts w:ascii="Times New Roman" w:hAnsi="Times New Roman" w:cs="Times New Roman"/>
+                <w:sz w:val="26"/>
+                <w:szCs w:val="26"/>
+              </w:rPr>
+            </w:pPr>
+            <w:r>
+              <w:rPr>
+                <w:rFonts w:ascii="Times New Roman" w:hAnsi="Times New Roman" w:cs="Times New Roman"/>
+                <w:sz w:val="26"/>
+                <w:szCs w:val="26"/>
+              </w:rPr>
+              <w:t>So sánh số điện thoại người đã từng mua sản phẩm mà bạn cần đánh giá</w:t>
+            </w:r>
+          </w:p>
+        </w:tc>
+        <w:tc>
+          <w:tcPr>
+            <w:tcW w:w="3965" w:type="dxa"/>
+          </w:tcPr>
+          <w:p>
+            <w:pPr>
+              <w:pStyle w:val="ListParagraph"/>
+              <w:ind w:left="0"/>
+              <w:jc w:val="both"/>
+              <w:rPr>
+                <w:rFonts w:ascii="Times New Roman" w:hAnsi="Times New Roman" w:cs="Times New Roman"/>
+                <w:sz w:val="26"/>
+                <w:szCs w:val="26"/>
+              </w:rPr>
+            </w:pPr>
+            <w:r>
+              <w:rPr>
+                <w:rFonts w:ascii="Times New Roman" w:hAnsi="Times New Roman" w:cs="Times New Roman"/>
+                <w:sz w:val="26"/>
+                <w:szCs w:val="26"/>
+              </w:rPr>
+              <w:t>Nếu số điện thoại của người dùng trùng với số điện thoại trong hoá đón chứa sản phẩm mà người dùng bình luận thì hệ thống sẽ tự động</w:t>
+            </w:r>
+            <w:r>
+              <w:rPr>
+                <w:rFonts w:ascii="Times New Roman" w:hAnsi="Times New Roman" w:cs="Times New Roman"/>
+                <w:sz w:val="26"/>
+                <w:szCs w:val="26"/>
+              </w:rPr>
+              <w:t xml:space="preserve"> cho phép bạn đánh giá sản phẩm, Nếu không thì hệ thống thông báo đánh giá sản phẩm không thành công</w:t>
+            </w:r>
+          </w:p>
+        </w:tc>
+      </w:tr>
+      <w:tr>
+        <w:trPr>
+          <w:trHeight w:val="70"/>
+          <w:jc w:val="center"/>
+        </w:trPr>
+        <w:tc>
+          <w:tcPr>
+            <w:tcW w:w="679" w:type="dxa"/>
+          </w:tcPr>
+          <w:p>
+            <w:pPr>
+              <w:pStyle w:val="ListParagraph"/>
+              <w:ind w:left="0"/>
+              <w:jc w:val="center"/>
+              <w:rPr>
+                <w:rFonts w:ascii="Times New Roman" w:hAnsi="Times New Roman" w:cs="Times New Roman"/>
+                <w:sz w:val="26"/>
+                <w:szCs w:val="26"/>
+              </w:rPr>
+            </w:pPr>
+            <w:r>
+              <w:rPr>
+                <w:rFonts w:ascii="Times New Roman" w:hAnsi="Times New Roman" w:cs="Times New Roman"/>
+                <w:sz w:val="26"/>
+                <w:szCs w:val="26"/>
+              </w:rPr>
+              <w:lastRenderedPageBreak/>
+              <w:t>5</w:t>
+            </w:r>
+          </w:p>
+        </w:tc>
+        <w:tc>
+          <w:tcPr>
+            <w:tcW w:w="3816" w:type="dxa"/>
+          </w:tcPr>
+          <w:p>
+            <w:pPr>
+              <w:pStyle w:val="ListParagraph"/>
+              <w:ind w:left="0"/>
+              <w:jc w:val="both"/>
+              <w:rPr>
+                <w:rFonts w:ascii="Times New Roman" w:hAnsi="Times New Roman" w:cs="Times New Roman"/>
+                <w:sz w:val="26"/>
+                <w:szCs w:val="26"/>
+              </w:rPr>
+            </w:pPr>
+            <w:r>
+              <w:rPr>
+                <w:rFonts w:ascii="Times New Roman" w:hAnsi="Times New Roman" w:cs="Times New Roman"/>
+                <w:sz w:val="26"/>
+                <w:szCs w:val="26"/>
+              </w:rPr>
+              <w:t>Lọc sản phẩm theo số sao</w:t>
+            </w:r>
+          </w:p>
+        </w:tc>
+        <w:tc>
+          <w:tcPr>
+            <w:tcW w:w="3965" w:type="dxa"/>
+          </w:tcPr>
+          <w:p>
+            <w:pPr>
+              <w:pStyle w:val="ListParagraph"/>
+              <w:ind w:left="0"/>
+              <w:jc w:val="both"/>
+              <w:rPr>
+                <w:rFonts w:ascii="Times New Roman" w:hAnsi="Times New Roman" w:cs="Times New Roman"/>
+                <w:sz w:val="26"/>
+                <w:szCs w:val="26"/>
+              </w:rPr>
+            </w:pPr>
+            <w:r>
+              <w:rPr>
+                <w:rFonts w:ascii="Times New Roman" w:hAnsi="Times New Roman" w:cs="Times New Roman"/>
+                <w:sz w:val="26"/>
+                <w:szCs w:val="26"/>
+              </w:rPr>
+              <w:t>Hệ thống sẽ hiển thị những bình luận có số sao tương ứng với số sao mà người dùng cần lọc</w:t>
+            </w:r>
+          </w:p>
+        </w:tc>
+      </w:tr>
+      <w:tr>
+        <w:trPr>
+          <w:trHeight w:val="70"/>
+          <w:jc w:val="center"/>
+        </w:trPr>
+        <w:tc>
+          <w:tcPr>
+            <w:tcW w:w="679" w:type="dxa"/>
+          </w:tcPr>
+          <w:p>
+            <w:pPr>
+              <w:pStyle w:val="ListParagraph"/>
+              <w:ind w:left="0"/>
+              <w:jc w:val="center"/>
+              <w:rPr>
+                <w:rFonts w:ascii="Times New Roman" w:hAnsi="Times New Roman" w:cs="Times New Roman"/>
+                <w:sz w:val="26"/>
+                <w:szCs w:val="26"/>
+              </w:rPr>
+            </w:pPr>
+            <w:r>
+              <w:rPr>
+                <w:rFonts w:ascii="Times New Roman" w:hAnsi="Times New Roman" w:cs="Times New Roman"/>
+                <w:sz w:val="26"/>
+                <w:szCs w:val="26"/>
+              </w:rPr>
+              <w:t>7</w:t>
+            </w:r>
+          </w:p>
+        </w:tc>
+        <w:tc>
+          <w:tcPr>
+            <w:tcW w:w="3816" w:type="dxa"/>
+          </w:tcPr>
+          <w:p>
+            <w:pPr>
+              <w:pStyle w:val="ListParagraph"/>
+              <w:ind w:left="0"/>
+              <w:jc w:val="both"/>
+              <w:rPr>
+                <w:rFonts w:ascii="Times New Roman" w:hAnsi="Times New Roman" w:cs="Times New Roman"/>
+                <w:sz w:val="26"/>
+                <w:szCs w:val="26"/>
+              </w:rPr>
+            </w:pPr>
+            <w:r>
+              <w:rPr>
+                <w:rFonts w:ascii="Times New Roman" w:hAnsi="Times New Roman" w:cs="Times New Roman"/>
+                <w:sz w:val="26"/>
+                <w:szCs w:val="26"/>
+              </w:rPr>
+              <w:t>Địa chỉ giao hàng</w:t>
+            </w:r>
+          </w:p>
+        </w:tc>
+        <w:tc>
+          <w:tcPr>
+            <w:tcW w:w="3965" w:type="dxa"/>
+          </w:tcPr>
+          <w:p>
+            <w:pPr>
+              <w:pStyle w:val="ListParagraph"/>
+              <w:ind w:left="0"/>
+              <w:jc w:val="both"/>
+              <w:rPr>
+                <w:rFonts w:ascii="Times New Roman" w:hAnsi="Times New Roman" w:cs="Times New Roman"/>
+                <w:sz w:val="26"/>
+                <w:szCs w:val="26"/>
+              </w:rPr>
+            </w:pPr>
+            <w:r>
+              <w:rPr>
+                <w:rFonts w:ascii="Times New Roman" w:hAnsi="Times New Roman" w:cs="Times New Roman"/>
+                <w:sz w:val="26"/>
+                <w:szCs w:val="26"/>
+              </w:rPr>
+              <w:t>Người dùng cần chọn Tỉnh/Thành phố mà cần giao hàng hệ thống tự động cập nhập quận huyện của tỉnh đó, và tương tự chỉ là người dùng nhập số nhà, đường cụ thể để thuận tiện cho việc giao hàng một cách nhanh chóng và an toàn.</w:t>
+            </w:r>
+          </w:p>
+        </w:tc>
+      </w:tr>
+      <w:tr>
+        <w:trPr>
+          <w:trHeight w:val="70"/>
+          <w:jc w:val="center"/>
+        </w:trPr>
+        <w:tc>
+          <w:tcPr>
+            <w:tcW w:w="679" w:type="dxa"/>
+          </w:tcPr>
+          <w:p>
+            <w:pPr>
+              <w:pStyle w:val="ListParagraph"/>
+              <w:ind w:left="0"/>
+              <w:jc w:val="center"/>
+              <w:rPr>
+                <w:rFonts w:ascii="Times New Roman" w:hAnsi="Times New Roman" w:cs="Times New Roman"/>
+                <w:sz w:val="26"/>
+                <w:szCs w:val="26"/>
+              </w:rPr>
+            </w:pPr>
+            <w:r>
+              <w:rPr>
+                <w:rFonts w:ascii="Times New Roman" w:hAnsi="Times New Roman" w:cs="Times New Roman"/>
+                <w:sz w:val="26"/>
+                <w:szCs w:val="26"/>
+              </w:rPr>
+              <w:t>8</w:t>
+            </w:r>
+          </w:p>
+        </w:tc>
+        <w:tc>
+          <w:tcPr>
+            <w:tcW w:w="3816" w:type="dxa"/>
+          </w:tcPr>
+          <w:p>
+            <w:pPr>
+              <w:pStyle w:val="ListParagraph"/>
+              <w:ind w:left="0"/>
+              <w:jc w:val="both"/>
+              <w:rPr>
+                <w:rFonts w:ascii="Times New Roman" w:hAnsi="Times New Roman" w:cs="Times New Roman"/>
+                <w:sz w:val="26"/>
+                <w:szCs w:val="26"/>
+              </w:rPr>
+            </w:pPr>
+            <w:r>
+              <w:rPr>
+                <w:rFonts w:ascii="Times New Roman" w:hAnsi="Times New Roman" w:cs="Times New Roman"/>
+                <w:sz w:val="26"/>
+                <w:szCs w:val="26"/>
+              </w:rPr>
+              <w:t>Tìm nội dụng đánh giá bình luận</w:t>
+            </w:r>
+          </w:p>
+        </w:tc>
+        <w:tc>
+          <w:tcPr>
+            <w:tcW w:w="3965" w:type="dxa"/>
+          </w:tcPr>
+          <w:p>
+            <w:pPr>
+              <w:pStyle w:val="ListParagraph"/>
+              <w:ind w:left="0"/>
+              <w:jc w:val="both"/>
+              <w:rPr>
+                <w:rFonts w:ascii="Times New Roman" w:hAnsi="Times New Roman" w:cs="Times New Roman"/>
+                <w:sz w:val="26"/>
+                <w:szCs w:val="26"/>
+              </w:rPr>
+            </w:pPr>
+            <w:r>
+              <w:rPr>
+                <w:rFonts w:ascii="Times New Roman" w:hAnsi="Times New Roman" w:cs="Times New Roman"/>
+                <w:sz w:val="26"/>
+                <w:szCs w:val="26"/>
+              </w:rPr>
+              <w:t>Người dùng nhập những kí tự hoặc từ mà người dùng cần tìm Hệ sẽ hiện những bình luận mà tương ứng, liên quan đến người dùng cần tìm, Nếu không có bình luận nào liên quan thì hệ thống sẽ bỏ qua và không hiện gì cả</w:t>
+            </w:r>
+          </w:p>
+        </w:tc>
+      </w:tr>
+    </w:tbl>
+    <w:p>
+      <w:pPr>
+        <w:rPr>
+          <w:sz w:val="26"/>
+          <w:szCs w:val="26"/>
+        </w:rPr>
+      </w:pPr>
+      <w:r>
+        <w:rPr>
+          <w:sz w:val="26"/>
+          <w:szCs w:val="26"/>
+        </w:rPr>
+        <w:tab/>
+      </w:r>
     </w:p>
     <w:sectPr>
       <w:headerReference w:type="even" r:id="rId14"/>
@@ -37519,7 +40783,7 @@
 </file>
 
 <file path=customXml/itemProps1.xml><?xml version="1.0" encoding="utf-8"?>
-<ds:datastoreItem xmlns:ds="http://schemas.openxmlformats.org/officeDocument/2006/customXml" ds:itemID="{04091CA6-F69C-438D-8055-786E100DD8D1}">
+<ds:datastoreItem xmlns:ds="http://schemas.openxmlformats.org/officeDocument/2006/customXml" ds:itemID="{88E676C2-5F82-45DF-9E7D-B2A65985F18D}">
   <ds:schemaRefs>
     <ds:schemaRef ds:uri="http://schemas.openxmlformats.org/officeDocument/2006/bibliography"/>
   </ds:schemaRefs>

</xml_diff>